<commit_message>
added: project planning and management
</commit_message>
<xml_diff>
--- a/Samuel Bagín Semestrálne zadanie.docx
+++ b/Samuel Bagín Semestrálne zadanie.docx
@@ -373,8 +373,33 @@
           <w:lang w:val="sk-SK"/>
         </w:rPr>
         <w:tab/>
-        <w:t>doc. Ing. Michal Šrámka, Phd.</w:t>
-      </w:r>
+        <w:t xml:space="preserve">doc. Ing. Michal </w:t>
+      </w:r>
+      <w:proofErr w:type="spellStart"/>
+      <w:r>
+        <w:rPr>
+          <w:rFonts w:ascii="Times New Roman" w:hAnsi="Times New Roman" w:cs="Times New Roman"/>
+          <w:lang w:val="sk-SK"/>
+        </w:rPr>
+        <w:t>Šrámka</w:t>
+      </w:r>
+      <w:proofErr w:type="spellEnd"/>
+      <w:r>
+        <w:rPr>
+          <w:rFonts w:ascii="Times New Roman" w:hAnsi="Times New Roman" w:cs="Times New Roman"/>
+          <w:lang w:val="sk-SK"/>
+        </w:rPr>
+        <w:t xml:space="preserve">, </w:t>
+      </w:r>
+      <w:proofErr w:type="spellStart"/>
+      <w:r>
+        <w:rPr>
+          <w:rFonts w:ascii="Times New Roman" w:hAnsi="Times New Roman" w:cs="Times New Roman"/>
+          <w:lang w:val="sk-SK"/>
+        </w:rPr>
+        <w:t>Phd.</w:t>
+      </w:r>
+      <w:proofErr w:type="spellEnd"/>
     </w:p>
     <w:p>
       <w:pPr>
@@ -411,8 +436,33 @@
           <w:lang w:val="sk-SK"/>
         </w:rPr>
         <w:tab/>
-        <w:t>RNDr. Martin Nehéz, Phd.</w:t>
-      </w:r>
+        <w:t xml:space="preserve">RNDr. Martin </w:t>
+      </w:r>
+      <w:proofErr w:type="spellStart"/>
+      <w:r>
+        <w:rPr>
+          <w:rFonts w:ascii="Times New Roman" w:hAnsi="Times New Roman" w:cs="Times New Roman"/>
+          <w:lang w:val="sk-SK"/>
+        </w:rPr>
+        <w:t>Nehéz</w:t>
+      </w:r>
+      <w:proofErr w:type="spellEnd"/>
+      <w:r>
+        <w:rPr>
+          <w:rFonts w:ascii="Times New Roman" w:hAnsi="Times New Roman" w:cs="Times New Roman"/>
+          <w:lang w:val="sk-SK"/>
+        </w:rPr>
+        <w:t xml:space="preserve">, </w:t>
+      </w:r>
+      <w:proofErr w:type="spellStart"/>
+      <w:r>
+        <w:rPr>
+          <w:rFonts w:ascii="Times New Roman" w:hAnsi="Times New Roman" w:cs="Times New Roman"/>
+          <w:lang w:val="sk-SK"/>
+        </w:rPr>
+        <w:t>Phd.</w:t>
+      </w:r>
+      <w:proofErr w:type="spellEnd"/>
     </w:p>
     <w:p>
       <w:pPr>
@@ -4670,12 +4720,37 @@
           <w:lang w:val="sk-SK"/>
         </w:rPr>
       </w:pPr>
-      <w:r>
-        <w:rPr>
-          <w:rFonts w:ascii="Times New Roman" w:hAnsi="Times New Roman" w:cs="Times New Roman"/>
-          <w:lang w:val="sk-SK"/>
-        </w:rPr>
-        <w:t xml:space="preserve">Spolujazda (carpooling) predstavuje modernú a efektívnu formu zdieľanej mobility, ktorá získava na význame v kontexte rastúcich cien pohonných hmôt a </w:t>
+      <w:proofErr w:type="spellStart"/>
+      <w:r>
+        <w:rPr>
+          <w:rFonts w:ascii="Times New Roman" w:hAnsi="Times New Roman" w:cs="Times New Roman"/>
+          <w:lang w:val="sk-SK"/>
+        </w:rPr>
+        <w:t>Spolujazda</w:t>
+      </w:r>
+      <w:proofErr w:type="spellEnd"/>
+      <w:r>
+        <w:rPr>
+          <w:rFonts w:ascii="Times New Roman" w:hAnsi="Times New Roman" w:cs="Times New Roman"/>
+          <w:lang w:val="sk-SK"/>
+        </w:rPr>
+        <w:t xml:space="preserve"> (</w:t>
+      </w:r>
+      <w:proofErr w:type="spellStart"/>
+      <w:r>
+        <w:rPr>
+          <w:rFonts w:ascii="Times New Roman" w:hAnsi="Times New Roman" w:cs="Times New Roman"/>
+          <w:lang w:val="sk-SK"/>
+        </w:rPr>
+        <w:t>carpooling</w:t>
+      </w:r>
+      <w:proofErr w:type="spellEnd"/>
+      <w:r>
+        <w:rPr>
+          <w:rFonts w:ascii="Times New Roman" w:hAnsi="Times New Roman" w:cs="Times New Roman"/>
+          <w:lang w:val="sk-SK"/>
+        </w:rPr>
+        <w:t xml:space="preserve">) predstavuje modernú a efektívnu formu zdieľanej mobility, ktorá získava na význame v kontexte rastúcich cien pohonných hmôt a </w:t>
       </w:r>
       <w:r>
         <w:rPr>
@@ -5021,7 +5096,23 @@
           <w:rFonts w:ascii="Times New Roman" w:hAnsi="Times New Roman" w:cs="Times New Roman"/>
           <w:lang w:val="sk-SK"/>
         </w:rPr>
-        <w:t>Správa jázd (pre vodiča): Intuitívne rozhranie pre jednoduché vytvorenie ponuky jazdy so zadaním trasy (štart, cieľ a medzizastávky), času, počtu voľných miest, ceny a ďalších preferencií (povolenie zvierat, veľkosť batožiny, ...)</w:t>
+        <w:t>Správa jázd (pre vodiča): Intuitívne rozhranie pre jednoduché vytvorenie ponuky jazdy so zadaním trasy (štart, cieľ a </w:t>
+      </w:r>
+      <w:proofErr w:type="spellStart"/>
+      <w:r>
+        <w:rPr>
+          <w:rFonts w:ascii="Times New Roman" w:hAnsi="Times New Roman" w:cs="Times New Roman"/>
+          <w:lang w:val="sk-SK"/>
+        </w:rPr>
+        <w:t>medzizastávky</w:t>
+      </w:r>
+      <w:proofErr w:type="spellEnd"/>
+      <w:r>
+        <w:rPr>
+          <w:rFonts w:ascii="Times New Roman" w:hAnsi="Times New Roman" w:cs="Times New Roman"/>
+          <w:lang w:val="sk-SK"/>
+        </w:rPr>
+        <w:t>), času, počtu voľných miest, ceny a ďalších preferencií (povolenie zvierat, veľkosť batožiny, ...)</w:t>
       </w:r>
     </w:p>
     <w:p>
@@ -5111,12 +5202,21 @@
           <w:lang w:val="sk-SK"/>
         </w:rPr>
       </w:pPr>
-      <w:r>
-        <w:rPr>
-          <w:rFonts w:ascii="Times New Roman" w:hAnsi="Times New Roman" w:cs="Times New Roman"/>
-          <w:lang w:val="sk-SK"/>
-        </w:rPr>
-        <w:t>Reputačný systém: Po ukončení cesty majú obe strany možnosť zanechať hodnotenie (1-5 hviezdičiek) a textovú recenziu, ktoré sú následne viditeľné v profile používateľa.</w:t>
+      <w:proofErr w:type="spellStart"/>
+      <w:r>
+        <w:rPr>
+          <w:rFonts w:ascii="Times New Roman" w:hAnsi="Times New Roman" w:cs="Times New Roman"/>
+          <w:lang w:val="sk-SK"/>
+        </w:rPr>
+        <w:t>Reputačný</w:t>
+      </w:r>
+      <w:proofErr w:type="spellEnd"/>
+      <w:r>
+        <w:rPr>
+          <w:rFonts w:ascii="Times New Roman" w:hAnsi="Times New Roman" w:cs="Times New Roman"/>
+          <w:lang w:val="sk-SK"/>
+        </w:rPr>
+        <w:t xml:space="preserve"> systém: Po ukončení cesty majú obe strany možnosť zanechať hodnotenie (1-5 hviezdičiek) a textovú recenziu, ktoré sú následne viditeľné v profile používateľa.</w:t>
       </w:r>
     </w:p>
     <w:p>
@@ -5147,7 +5247,23 @@
           <w:rFonts w:ascii="Times New Roman" w:hAnsi="Times New Roman" w:cs="Times New Roman"/>
           <w:lang w:val="sk-SK"/>
         </w:rPr>
-        <w:t>Doménová logika aplikácie je postavená na inteligentnom algoritme pre porovnávanie trás, ktorý dokáže identifikovať relevantné zhody nielen pre celú trasu, ale aj pre jej jednotlivé segmenty. Tým sa maximalizuje potenciál na obsadenie voľných miest. Systém dynamicky spravuje dostupnosť v reálnom čase. Ústredným prvkom je reputačný systém, ktorý prostredníctvom vzájomných hodnotení buduje dôveru, ktorá je kľúčovým faktorom</w:t>
+        <w:t xml:space="preserve">Doménová logika aplikácie je postavená na inteligentnom algoritme pre porovnávanie trás, ktorý dokáže identifikovať relevantné zhody nielen pre celú trasu, ale aj pre jej jednotlivé segmenty. Tým sa maximalizuje potenciál na obsadenie voľných miest. Systém dynamicky spravuje dostupnosť v reálnom čase. Ústredným prvkom je </w:t>
+      </w:r>
+      <w:proofErr w:type="spellStart"/>
+      <w:r>
+        <w:rPr>
+          <w:rFonts w:ascii="Times New Roman" w:hAnsi="Times New Roman" w:cs="Times New Roman"/>
+          <w:lang w:val="sk-SK"/>
+        </w:rPr>
+        <w:t>reputačný</w:t>
+      </w:r>
+      <w:proofErr w:type="spellEnd"/>
+      <w:r>
+        <w:rPr>
+          <w:rFonts w:ascii="Times New Roman" w:hAnsi="Times New Roman" w:cs="Times New Roman"/>
+          <w:lang w:val="sk-SK"/>
+        </w:rPr>
+        <w:t xml:space="preserve"> systém, ktorý prostredníctvom vzájomných hodnotení buduje dôveru, ktorá je kľúčovým faktorom</w:t>
       </w:r>
       <w:r>
         <w:rPr>
@@ -5327,7 +5443,23 @@
           <w:rFonts w:ascii="Times New Roman" w:hAnsi="Times New Roman" w:cs="Times New Roman"/>
           <w:lang w:val="sk-SK"/>
         </w:rPr>
-        <w:t xml:space="preserve">Pasažier musí nájsť relevantné ponuky jázd do 5 sekúnd od zadania vyhľadávania. Pasažierov User Experience zadávania </w:t>
+        <w:t xml:space="preserve">Pasažier musí nájsť relevantné ponuky jázd do 5 sekúnd od zadania vyhľadávania. Pasažierov User </w:t>
+      </w:r>
+      <w:proofErr w:type="spellStart"/>
+      <w:r>
+        <w:rPr>
+          <w:rFonts w:ascii="Times New Roman" w:hAnsi="Times New Roman" w:cs="Times New Roman"/>
+          <w:lang w:val="sk-SK"/>
+        </w:rPr>
+        <w:t>Experience</w:t>
+      </w:r>
+      <w:proofErr w:type="spellEnd"/>
+      <w:r>
+        <w:rPr>
+          <w:rFonts w:ascii="Times New Roman" w:hAnsi="Times New Roman" w:cs="Times New Roman"/>
+          <w:lang w:val="sk-SK"/>
+        </w:rPr>
+        <w:t xml:space="preserve"> zadávania </w:t>
       </w:r>
       <w:r>
         <w:rPr>
@@ -5557,7 +5689,23 @@
           <w:rFonts w:ascii="Times New Roman" w:hAnsi="Times New Roman" w:cs="Times New Roman"/>
           <w:lang w:val="sk-SK"/>
         </w:rPr>
-        <w:t>Notifikačný systém: E-mailové a push notifikácie pre všetky dôležité udalosti v systéme.</w:t>
+        <w:t>Notifikačný systém: E-mailové a </w:t>
+      </w:r>
+      <w:proofErr w:type="spellStart"/>
+      <w:r>
+        <w:rPr>
+          <w:rFonts w:ascii="Times New Roman" w:hAnsi="Times New Roman" w:cs="Times New Roman"/>
+          <w:lang w:val="sk-SK"/>
+        </w:rPr>
+        <w:t>push</w:t>
+      </w:r>
+      <w:proofErr w:type="spellEnd"/>
+      <w:r>
+        <w:rPr>
+          <w:rFonts w:ascii="Times New Roman" w:hAnsi="Times New Roman" w:cs="Times New Roman"/>
+          <w:lang w:val="sk-SK"/>
+        </w:rPr>
+        <w:t xml:space="preserve"> notifikácie pre všetky dôležité udalosti v systéme.</w:t>
       </w:r>
     </w:p>
     <w:p>
@@ -5566,9 +5714,14 @@
         <w:ind w:left="1350"/>
       </w:pPr>
       <w:bookmarkStart w:id="13" w:name="_Toc215414187"/>
+      <w:proofErr w:type="spellStart"/>
       <w:r>
         <w:lastRenderedPageBreak/>
-        <w:t>Nefunkcionálne požiadavky</w:t>
+        <w:t>Nefunkcionálne</w:t>
+      </w:r>
+      <w:proofErr w:type="spellEnd"/>
+      <w:r>
+        <w:t xml:space="preserve"> požiadavky</w:t>
       </w:r>
       <w:bookmarkEnd w:id="13"/>
     </w:p>
@@ -5581,12 +5734,21 @@
           <w:lang w:val="sk-SK"/>
         </w:rPr>
       </w:pPr>
-      <w:r>
-        <w:rPr>
-          <w:rFonts w:ascii="Times New Roman" w:hAnsi="Times New Roman" w:cs="Times New Roman"/>
-          <w:lang w:val="sk-SK"/>
-        </w:rPr>
-        <w:t>Nefunkcionálne požiadavky sú zamerané na výkon, spoľahlivosť a bezpečnosť systému:</w:t>
+      <w:proofErr w:type="spellStart"/>
+      <w:r>
+        <w:rPr>
+          <w:rFonts w:ascii="Times New Roman" w:hAnsi="Times New Roman" w:cs="Times New Roman"/>
+          <w:lang w:val="sk-SK"/>
+        </w:rPr>
+        <w:t>Nefunkcionálne</w:t>
+      </w:r>
+      <w:proofErr w:type="spellEnd"/>
+      <w:r>
+        <w:rPr>
+          <w:rFonts w:ascii="Times New Roman" w:hAnsi="Times New Roman" w:cs="Times New Roman"/>
+          <w:lang w:val="sk-SK"/>
+        </w:rPr>
+        <w:t xml:space="preserve"> požiadavky sú zamerané na výkon, spoľahlivosť a bezpečnosť systému:</w:t>
       </w:r>
     </w:p>
     <w:p>
@@ -5707,7 +5869,23 @@
           <w:rFonts w:ascii="Times New Roman" w:hAnsi="Times New Roman" w:cs="Times New Roman"/>
           <w:lang w:val="sk-SK"/>
         </w:rPr>
-        <w:t>Kompatibilita: Podpora pre najnovšie verzie moderných webových prehliadačov (Chrome, Firefox, Safari) a pre verzie operačných systémov iOS a Android nie staršie ako 3 roky.</w:t>
+        <w:t xml:space="preserve">Kompatibilita: Podpora pre najnovšie verzie moderných webových prehliadačov (Chrome, Firefox, Safari) a pre verzie operačných systémov </w:t>
+      </w:r>
+      <w:proofErr w:type="spellStart"/>
+      <w:r>
+        <w:rPr>
+          <w:rFonts w:ascii="Times New Roman" w:hAnsi="Times New Roman" w:cs="Times New Roman"/>
+          <w:lang w:val="sk-SK"/>
+        </w:rPr>
+        <w:t>iOS</w:t>
+      </w:r>
+      <w:proofErr w:type="spellEnd"/>
+      <w:r>
+        <w:rPr>
+          <w:rFonts w:ascii="Times New Roman" w:hAnsi="Times New Roman" w:cs="Times New Roman"/>
+          <w:lang w:val="sk-SK"/>
+        </w:rPr>
+        <w:t xml:space="preserve"> a Android nie staršie ako 3 roky.</w:t>
       </w:r>
     </w:p>
     <w:p>
@@ -5722,12 +5900,21 @@
           <w:lang w:val="sk-SK"/>
         </w:rPr>
       </w:pPr>
-      <w:r>
-        <w:rPr>
-          <w:rFonts w:ascii="Times New Roman" w:hAnsi="Times New Roman" w:cs="Times New Roman"/>
-          <w:lang w:val="sk-SK"/>
-        </w:rPr>
-        <w:t>Udržiavateľnosť: Modulárna architektúra a dobre zdokumentovaný kód pre jednoduché budúce úpravy a opravy.</w:t>
+      <w:proofErr w:type="spellStart"/>
+      <w:r>
+        <w:rPr>
+          <w:rFonts w:ascii="Times New Roman" w:hAnsi="Times New Roman" w:cs="Times New Roman"/>
+          <w:lang w:val="sk-SK"/>
+        </w:rPr>
+        <w:t>Udržiavateľnosť</w:t>
+      </w:r>
+      <w:proofErr w:type="spellEnd"/>
+      <w:r>
+        <w:rPr>
+          <w:rFonts w:ascii="Times New Roman" w:hAnsi="Times New Roman" w:cs="Times New Roman"/>
+          <w:lang w:val="sk-SK"/>
+        </w:rPr>
+        <w:t>: Modulárna architektúra a dobre zdokumentovaný kód pre jednoduché budúce úpravy a opravy.</w:t>
       </w:r>
     </w:p>
     <w:p>
@@ -5775,7 +5962,23 @@
           <w:rFonts w:ascii="Times New Roman" w:hAnsi="Times New Roman" w:cs="Times New Roman"/>
           <w:lang w:val="sk-SK"/>
         </w:rPr>
-        <w:t>Doménové požiadavky sa zameriavajú na špecifické funkcie pre oblasť spolujazdy:</w:t>
+        <w:t xml:space="preserve">Doménové požiadavky sa zameriavajú na špecifické funkcie pre oblasť </w:t>
+      </w:r>
+      <w:proofErr w:type="spellStart"/>
+      <w:r>
+        <w:rPr>
+          <w:rFonts w:ascii="Times New Roman" w:hAnsi="Times New Roman" w:cs="Times New Roman"/>
+          <w:lang w:val="sk-SK"/>
+        </w:rPr>
+        <w:t>spolujazdy</w:t>
+      </w:r>
+      <w:proofErr w:type="spellEnd"/>
+      <w:r>
+        <w:rPr>
+          <w:rFonts w:ascii="Times New Roman" w:hAnsi="Times New Roman" w:cs="Times New Roman"/>
+          <w:lang w:val="sk-SK"/>
+        </w:rPr>
+        <w:t>:</w:t>
       </w:r>
     </w:p>
     <w:p>
@@ -5810,12 +6013,21 @@
           <w:lang w:val="sk-SK"/>
         </w:rPr>
       </w:pPr>
-      <w:r>
-        <w:rPr>
-          <w:rFonts w:ascii="Times New Roman" w:hAnsi="Times New Roman" w:cs="Times New Roman"/>
-          <w:lang w:val="sk-SK"/>
-        </w:rPr>
-        <w:t>Reputačný systém</w:t>
+      <w:proofErr w:type="spellStart"/>
+      <w:r>
+        <w:rPr>
+          <w:rFonts w:ascii="Times New Roman" w:hAnsi="Times New Roman" w:cs="Times New Roman"/>
+          <w:lang w:val="sk-SK"/>
+        </w:rPr>
+        <w:t>Reputačný</w:t>
+      </w:r>
+      <w:proofErr w:type="spellEnd"/>
+      <w:r>
+        <w:rPr>
+          <w:rFonts w:ascii="Times New Roman" w:hAnsi="Times New Roman" w:cs="Times New Roman"/>
+          <w:lang w:val="sk-SK"/>
+        </w:rPr>
+        <w:t xml:space="preserve"> systém</w:t>
       </w:r>
       <w:r>
         <w:rPr>
@@ -5849,7 +6061,39 @@
           <w:rFonts w:ascii="Times New Roman" w:hAnsi="Times New Roman" w:cs="Times New Roman"/>
           <w:lang w:val="sk-SK"/>
         </w:rPr>
-        <w:t>city v reálnom čase: Počet voľných miest pre danú jazdu sa musí aktualizovať okamžite a atomicky po každej potvrdenej rezervácii, aby sa predišlo prebookovaniu.</w:t>
+        <w:t>city v reálnom čase: Počet voľných miest pre danú jazdu sa musí aktualizovať okamžite a </w:t>
+      </w:r>
+      <w:proofErr w:type="spellStart"/>
+      <w:r>
+        <w:rPr>
+          <w:rFonts w:ascii="Times New Roman" w:hAnsi="Times New Roman" w:cs="Times New Roman"/>
+          <w:lang w:val="sk-SK"/>
+        </w:rPr>
+        <w:t>atomicky</w:t>
+      </w:r>
+      <w:proofErr w:type="spellEnd"/>
+      <w:r>
+        <w:rPr>
+          <w:rFonts w:ascii="Times New Roman" w:hAnsi="Times New Roman" w:cs="Times New Roman"/>
+          <w:lang w:val="sk-SK"/>
+        </w:rPr>
+        <w:t xml:space="preserve"> po každej potvrdenej rezervácii, aby sa predišlo </w:t>
+      </w:r>
+      <w:proofErr w:type="spellStart"/>
+      <w:r>
+        <w:rPr>
+          <w:rFonts w:ascii="Times New Roman" w:hAnsi="Times New Roman" w:cs="Times New Roman"/>
+          <w:lang w:val="sk-SK"/>
+        </w:rPr>
+        <w:t>prebookovaniu</w:t>
+      </w:r>
+      <w:proofErr w:type="spellEnd"/>
+      <w:r>
+        <w:rPr>
+          <w:rFonts w:ascii="Times New Roman" w:hAnsi="Times New Roman" w:cs="Times New Roman"/>
+          <w:lang w:val="sk-SK"/>
+        </w:rPr>
+        <w:t>.</w:t>
       </w:r>
     </w:p>
     <w:p>
@@ -5999,12 +6243,21 @@
                               </w:rPr>
                             </w:pPr>
                             <w:bookmarkStart w:id="18" w:name="_Toc215414162"/>
+                            <w:proofErr w:type="spellStart"/>
                             <w:r>
                               <w:rPr>
                                 <w:rFonts w:ascii="Times New Roman" w:hAnsi="Times New Roman" w:cs="Times New Roman"/>
                                 <w:color w:val="000000" w:themeColor="text1"/>
                               </w:rPr>
-                              <w:t xml:space="preserve">Obr. </w:t>
+                              <w:t>Obr</w:t>
+                            </w:r>
+                            <w:proofErr w:type="spellEnd"/>
+                            <w:r>
+                              <w:rPr>
+                                <w:rFonts w:ascii="Times New Roman" w:hAnsi="Times New Roman" w:cs="Times New Roman"/>
+                                <w:color w:val="000000" w:themeColor="text1"/>
+                              </w:rPr>
+                              <w:t xml:space="preserve">. </w:t>
                             </w:r>
                             <w:r>
                               <w:rPr>
@@ -6047,9 +6300,66 @@
                                 <w:rFonts w:ascii="Times New Roman" w:hAnsi="Times New Roman" w:cs="Times New Roman"/>
                                 <w:color w:val="000000" w:themeColor="text1"/>
                               </w:rPr>
-                              <w:t xml:space="preserve"> Diagram prípadov použitia – práca s účtom</w:t>
+                              <w:t xml:space="preserve"> Diagram </w:t>
+                            </w:r>
+                            <w:proofErr w:type="spellStart"/>
+                            <w:r>
+                              <w:rPr>
+                                <w:rFonts w:ascii="Times New Roman" w:hAnsi="Times New Roman" w:cs="Times New Roman"/>
+                                <w:color w:val="000000" w:themeColor="text1"/>
+                              </w:rPr>
+                              <w:t>prípadov</w:t>
+                            </w:r>
+                            <w:proofErr w:type="spellEnd"/>
+                            <w:r>
+                              <w:rPr>
+                                <w:rFonts w:ascii="Times New Roman" w:hAnsi="Times New Roman" w:cs="Times New Roman"/>
+                                <w:color w:val="000000" w:themeColor="text1"/>
+                              </w:rPr>
+                              <w:t xml:space="preserve"> </w:t>
+                            </w:r>
+                            <w:proofErr w:type="spellStart"/>
+                            <w:r>
+                              <w:rPr>
+                                <w:rFonts w:ascii="Times New Roman" w:hAnsi="Times New Roman" w:cs="Times New Roman"/>
+                                <w:color w:val="000000" w:themeColor="text1"/>
+                              </w:rPr>
+                              <w:t>použitia</w:t>
+                            </w:r>
+                            <w:proofErr w:type="spellEnd"/>
+                            <w:r>
+                              <w:rPr>
+                                <w:rFonts w:ascii="Times New Roman" w:hAnsi="Times New Roman" w:cs="Times New Roman"/>
+                                <w:color w:val="000000" w:themeColor="text1"/>
+                              </w:rPr>
+                              <w:t xml:space="preserve"> – </w:t>
+                            </w:r>
+                            <w:proofErr w:type="spellStart"/>
+                            <w:r>
+                              <w:rPr>
+                                <w:rFonts w:ascii="Times New Roman" w:hAnsi="Times New Roman" w:cs="Times New Roman"/>
+                                <w:color w:val="000000" w:themeColor="text1"/>
+                              </w:rPr>
+                              <w:t>práca</w:t>
+                            </w:r>
+                            <w:proofErr w:type="spellEnd"/>
+                            <w:r>
+                              <w:rPr>
+                                <w:rFonts w:ascii="Times New Roman" w:hAnsi="Times New Roman" w:cs="Times New Roman"/>
+                                <w:color w:val="000000" w:themeColor="text1"/>
+                              </w:rPr>
+                              <w:t xml:space="preserve"> s </w:t>
+                            </w:r>
+                            <w:proofErr w:type="spellStart"/>
+                            <w:r>
+                              <w:rPr>
+                                <w:rFonts w:ascii="Times New Roman" w:hAnsi="Times New Roman" w:cs="Times New Roman"/>
+                                <w:color w:val="000000" w:themeColor="text1"/>
+                              </w:rPr>
+                              <w:t>účtom</w:t>
                             </w:r>
                             <w:bookmarkEnd w:id="18"/>
+                            <w:proofErr w:type="spellEnd"/>
                           </w:p>
                         </w:txbxContent>
                       </wps:txbx>
@@ -6524,13 +6834,22 @@
                                 <w:lang w:val="sk-SK"/>
                               </w:rPr>
                             </w:pPr>
-                            <w:bookmarkStart w:id="20" w:name="_Toc215414163"/>
+                            <w:bookmarkStart w:id="19" w:name="_Toc215414163"/>
+                            <w:proofErr w:type="spellStart"/>
                             <w:r>
                               <w:rPr>
                                 <w:rFonts w:ascii="Times New Roman" w:hAnsi="Times New Roman" w:cs="Times New Roman"/>
                                 <w:color w:val="000000" w:themeColor="text1"/>
                               </w:rPr>
-                              <w:t xml:space="preserve">Obr. </w:t>
+                              <w:t>Obr</w:t>
+                            </w:r>
+                            <w:proofErr w:type="spellEnd"/>
+                            <w:r>
+                              <w:rPr>
+                                <w:rFonts w:ascii="Times New Roman" w:hAnsi="Times New Roman" w:cs="Times New Roman"/>
+                                <w:color w:val="000000" w:themeColor="text1"/>
+                              </w:rPr>
+                              <w:t xml:space="preserve">. </w:t>
                             </w:r>
                             <w:r>
                               <w:rPr>
@@ -6573,9 +6892,82 @@
                                 <w:rFonts w:ascii="Times New Roman" w:hAnsi="Times New Roman" w:cs="Times New Roman"/>
                                 <w:color w:val="000000" w:themeColor="text1"/>
                               </w:rPr>
-                              <w:t xml:space="preserve"> Diagram prípadov použitia – správa účtu šoféra</w:t>
+                              <w:t xml:space="preserve"> Diagram </w:t>
                             </w:r>
-                            <w:bookmarkEnd w:id="20"/>
+                            <w:proofErr w:type="spellStart"/>
+                            <w:r>
+                              <w:rPr>
+                                <w:rFonts w:ascii="Times New Roman" w:hAnsi="Times New Roman" w:cs="Times New Roman"/>
+                                <w:color w:val="000000" w:themeColor="text1"/>
+                              </w:rPr>
+                              <w:t>prípadov</w:t>
+                            </w:r>
+                            <w:proofErr w:type="spellEnd"/>
+                            <w:r>
+                              <w:rPr>
+                                <w:rFonts w:ascii="Times New Roman" w:hAnsi="Times New Roman" w:cs="Times New Roman"/>
+                                <w:color w:val="000000" w:themeColor="text1"/>
+                              </w:rPr>
+                              <w:t xml:space="preserve"> </w:t>
+                            </w:r>
+                            <w:proofErr w:type="spellStart"/>
+                            <w:r>
+                              <w:rPr>
+                                <w:rFonts w:ascii="Times New Roman" w:hAnsi="Times New Roman" w:cs="Times New Roman"/>
+                                <w:color w:val="000000" w:themeColor="text1"/>
+                              </w:rPr>
+                              <w:t>použitia</w:t>
+                            </w:r>
+                            <w:proofErr w:type="spellEnd"/>
+                            <w:r>
+                              <w:rPr>
+                                <w:rFonts w:ascii="Times New Roman" w:hAnsi="Times New Roman" w:cs="Times New Roman"/>
+                                <w:color w:val="000000" w:themeColor="text1"/>
+                              </w:rPr>
+                              <w:t xml:space="preserve"> – </w:t>
+                            </w:r>
+                            <w:proofErr w:type="spellStart"/>
+                            <w:r>
+                              <w:rPr>
+                                <w:rFonts w:ascii="Times New Roman" w:hAnsi="Times New Roman" w:cs="Times New Roman"/>
+                                <w:color w:val="000000" w:themeColor="text1"/>
+                              </w:rPr>
+                              <w:t>správa</w:t>
+                            </w:r>
+                            <w:proofErr w:type="spellEnd"/>
+                            <w:r>
+                              <w:rPr>
+                                <w:rFonts w:ascii="Times New Roman" w:hAnsi="Times New Roman" w:cs="Times New Roman"/>
+                                <w:color w:val="000000" w:themeColor="text1"/>
+                              </w:rPr>
+                              <w:t xml:space="preserve"> </w:t>
+                            </w:r>
+                            <w:proofErr w:type="spellStart"/>
+                            <w:r>
+                              <w:rPr>
+                                <w:rFonts w:ascii="Times New Roman" w:hAnsi="Times New Roman" w:cs="Times New Roman"/>
+                                <w:color w:val="000000" w:themeColor="text1"/>
+                              </w:rPr>
+                              <w:t>účtu</w:t>
+                            </w:r>
+                            <w:proofErr w:type="spellEnd"/>
+                            <w:r>
+                              <w:rPr>
+                                <w:rFonts w:ascii="Times New Roman" w:hAnsi="Times New Roman" w:cs="Times New Roman"/>
+                                <w:color w:val="000000" w:themeColor="text1"/>
+                              </w:rPr>
+                              <w:t xml:space="preserve"> </w:t>
+                            </w:r>
+                            <w:proofErr w:type="spellStart"/>
+                            <w:r>
+                              <w:rPr>
+                                <w:rFonts w:ascii="Times New Roman" w:hAnsi="Times New Roman" w:cs="Times New Roman"/>
+                                <w:color w:val="000000" w:themeColor="text1"/>
+                              </w:rPr>
+                              <w:t>šoféra</w:t>
+                            </w:r>
+                            <w:bookmarkEnd w:id="19"/>
+                            <w:proofErr w:type="spellEnd"/>
                           </w:p>
                         </w:txbxContent>
                       </wps:txbx>
@@ -6959,13 +7351,22 @@
                                 <w:lang w:val="sk-SK"/>
                               </w:rPr>
                             </w:pPr>
-                            <w:bookmarkStart w:id="22" w:name="_Toc215414164"/>
+                            <w:bookmarkStart w:id="20" w:name="_Toc215414164"/>
+                            <w:proofErr w:type="spellStart"/>
                             <w:r>
                               <w:rPr>
                                 <w:rFonts w:ascii="Times New Roman" w:hAnsi="Times New Roman" w:cs="Times New Roman"/>
                                 <w:color w:val="000000" w:themeColor="text1"/>
                               </w:rPr>
-                              <w:t xml:space="preserve">Obr. </w:t>
+                              <w:t>Obr</w:t>
+                            </w:r>
+                            <w:proofErr w:type="spellEnd"/>
+                            <w:r>
+                              <w:rPr>
+                                <w:rFonts w:ascii="Times New Roman" w:hAnsi="Times New Roman" w:cs="Times New Roman"/>
+                                <w:color w:val="000000" w:themeColor="text1"/>
+                              </w:rPr>
+                              <w:t xml:space="preserve">. </w:t>
                             </w:r>
                             <w:r>
                               <w:rPr>
@@ -7008,9 +7409,82 @@
                                 <w:rFonts w:ascii="Times New Roman" w:hAnsi="Times New Roman" w:cs="Times New Roman"/>
                                 <w:color w:val="000000" w:themeColor="text1"/>
                               </w:rPr>
-                              <w:t xml:space="preserve"> Diagram prípadov použitia – správa účtu pasažiera</w:t>
+                              <w:t xml:space="preserve"> Diagram </w:t>
                             </w:r>
-                            <w:bookmarkEnd w:id="22"/>
+                            <w:proofErr w:type="spellStart"/>
+                            <w:r>
+                              <w:rPr>
+                                <w:rFonts w:ascii="Times New Roman" w:hAnsi="Times New Roman" w:cs="Times New Roman"/>
+                                <w:color w:val="000000" w:themeColor="text1"/>
+                              </w:rPr>
+                              <w:t>prípadov</w:t>
+                            </w:r>
+                            <w:proofErr w:type="spellEnd"/>
+                            <w:r>
+                              <w:rPr>
+                                <w:rFonts w:ascii="Times New Roman" w:hAnsi="Times New Roman" w:cs="Times New Roman"/>
+                                <w:color w:val="000000" w:themeColor="text1"/>
+                              </w:rPr>
+                              <w:t xml:space="preserve"> </w:t>
+                            </w:r>
+                            <w:proofErr w:type="spellStart"/>
+                            <w:r>
+                              <w:rPr>
+                                <w:rFonts w:ascii="Times New Roman" w:hAnsi="Times New Roman" w:cs="Times New Roman"/>
+                                <w:color w:val="000000" w:themeColor="text1"/>
+                              </w:rPr>
+                              <w:t>použitia</w:t>
+                            </w:r>
+                            <w:proofErr w:type="spellEnd"/>
+                            <w:r>
+                              <w:rPr>
+                                <w:rFonts w:ascii="Times New Roman" w:hAnsi="Times New Roman" w:cs="Times New Roman"/>
+                                <w:color w:val="000000" w:themeColor="text1"/>
+                              </w:rPr>
+                              <w:t xml:space="preserve"> – </w:t>
+                            </w:r>
+                            <w:proofErr w:type="spellStart"/>
+                            <w:r>
+                              <w:rPr>
+                                <w:rFonts w:ascii="Times New Roman" w:hAnsi="Times New Roman" w:cs="Times New Roman"/>
+                                <w:color w:val="000000" w:themeColor="text1"/>
+                              </w:rPr>
+                              <w:t>správa</w:t>
+                            </w:r>
+                            <w:proofErr w:type="spellEnd"/>
+                            <w:r>
+                              <w:rPr>
+                                <w:rFonts w:ascii="Times New Roman" w:hAnsi="Times New Roman" w:cs="Times New Roman"/>
+                                <w:color w:val="000000" w:themeColor="text1"/>
+                              </w:rPr>
+                              <w:t xml:space="preserve"> </w:t>
+                            </w:r>
+                            <w:proofErr w:type="spellStart"/>
+                            <w:r>
+                              <w:rPr>
+                                <w:rFonts w:ascii="Times New Roman" w:hAnsi="Times New Roman" w:cs="Times New Roman"/>
+                                <w:color w:val="000000" w:themeColor="text1"/>
+                              </w:rPr>
+                              <w:t>účtu</w:t>
+                            </w:r>
+                            <w:proofErr w:type="spellEnd"/>
+                            <w:r>
+                              <w:rPr>
+                                <w:rFonts w:ascii="Times New Roman" w:hAnsi="Times New Roman" w:cs="Times New Roman"/>
+                                <w:color w:val="000000" w:themeColor="text1"/>
+                              </w:rPr>
+                              <w:t xml:space="preserve"> </w:t>
+                            </w:r>
+                            <w:proofErr w:type="spellStart"/>
+                            <w:r>
+                              <w:rPr>
+                                <w:rFonts w:ascii="Times New Roman" w:hAnsi="Times New Roman" w:cs="Times New Roman"/>
+                                <w:color w:val="000000" w:themeColor="text1"/>
+                              </w:rPr>
+                              <w:t>pasažiera</w:t>
+                            </w:r>
+                            <w:bookmarkEnd w:id="20"/>
+                            <w:proofErr w:type="spellEnd"/>
                           </w:p>
                         </w:txbxContent>
                       </wps:txbx>
@@ -7550,13 +8024,22 @@
                                 <w:lang w:val="sk-SK"/>
                               </w:rPr>
                             </w:pPr>
-                            <w:bookmarkStart w:id="24" w:name="_Toc215414165"/>
+                            <w:bookmarkStart w:id="21" w:name="_Toc215414165"/>
+                            <w:proofErr w:type="spellStart"/>
                             <w:r>
                               <w:rPr>
                                 <w:rFonts w:ascii="Times New Roman" w:hAnsi="Times New Roman" w:cs="Times New Roman"/>
                                 <w:color w:val="000000" w:themeColor="text1"/>
                               </w:rPr>
-                              <w:t xml:space="preserve">Obr. </w:t>
+                              <w:t>Obr</w:t>
+                            </w:r>
+                            <w:proofErr w:type="spellEnd"/>
+                            <w:r>
+                              <w:rPr>
+                                <w:rFonts w:ascii="Times New Roman" w:hAnsi="Times New Roman" w:cs="Times New Roman"/>
+                                <w:color w:val="000000" w:themeColor="text1"/>
+                              </w:rPr>
+                              <w:t xml:space="preserve">. </w:t>
                             </w:r>
                             <w:r>
                               <w:rPr>
@@ -7599,9 +8082,66 @@
                                 <w:rFonts w:ascii="Times New Roman" w:hAnsi="Times New Roman" w:cs="Times New Roman"/>
                                 <w:color w:val="000000" w:themeColor="text1"/>
                               </w:rPr>
-                              <w:t xml:space="preserve"> Diagram prípadov použitia – vykonávanie jazdy</w:t>
+                              <w:t xml:space="preserve"> Diagram </w:t>
                             </w:r>
-                            <w:bookmarkEnd w:id="24"/>
+                            <w:proofErr w:type="spellStart"/>
+                            <w:r>
+                              <w:rPr>
+                                <w:rFonts w:ascii="Times New Roman" w:hAnsi="Times New Roman" w:cs="Times New Roman"/>
+                                <w:color w:val="000000" w:themeColor="text1"/>
+                              </w:rPr>
+                              <w:t>prípadov</w:t>
+                            </w:r>
+                            <w:proofErr w:type="spellEnd"/>
+                            <w:r>
+                              <w:rPr>
+                                <w:rFonts w:ascii="Times New Roman" w:hAnsi="Times New Roman" w:cs="Times New Roman"/>
+                                <w:color w:val="000000" w:themeColor="text1"/>
+                              </w:rPr>
+                              <w:t xml:space="preserve"> </w:t>
+                            </w:r>
+                            <w:proofErr w:type="spellStart"/>
+                            <w:r>
+                              <w:rPr>
+                                <w:rFonts w:ascii="Times New Roman" w:hAnsi="Times New Roman" w:cs="Times New Roman"/>
+                                <w:color w:val="000000" w:themeColor="text1"/>
+                              </w:rPr>
+                              <w:t>použitia</w:t>
+                            </w:r>
+                            <w:proofErr w:type="spellEnd"/>
+                            <w:r>
+                              <w:rPr>
+                                <w:rFonts w:ascii="Times New Roman" w:hAnsi="Times New Roman" w:cs="Times New Roman"/>
+                                <w:color w:val="000000" w:themeColor="text1"/>
+                              </w:rPr>
+                              <w:t xml:space="preserve"> – </w:t>
+                            </w:r>
+                            <w:proofErr w:type="spellStart"/>
+                            <w:r>
+                              <w:rPr>
+                                <w:rFonts w:ascii="Times New Roman" w:hAnsi="Times New Roman" w:cs="Times New Roman"/>
+                                <w:color w:val="000000" w:themeColor="text1"/>
+                              </w:rPr>
+                              <w:t>vykonávanie</w:t>
+                            </w:r>
+                            <w:proofErr w:type="spellEnd"/>
+                            <w:r>
+                              <w:rPr>
+                                <w:rFonts w:ascii="Times New Roman" w:hAnsi="Times New Roman" w:cs="Times New Roman"/>
+                                <w:color w:val="000000" w:themeColor="text1"/>
+                              </w:rPr>
+                              <w:t xml:space="preserve"> </w:t>
+                            </w:r>
+                            <w:proofErr w:type="spellStart"/>
+                            <w:r>
+                              <w:rPr>
+                                <w:rFonts w:ascii="Times New Roman" w:hAnsi="Times New Roman" w:cs="Times New Roman"/>
+                                <w:color w:val="000000" w:themeColor="text1"/>
+                              </w:rPr>
+                              <w:t>jazdy</w:t>
+                            </w:r>
+                            <w:bookmarkEnd w:id="21"/>
+                            <w:proofErr w:type="spellEnd"/>
                           </w:p>
                         </w:txbxContent>
                       </wps:txbx>
@@ -7812,11 +8352,16 @@
       <w:pPr>
         <w:pStyle w:val="Heading2"/>
       </w:pPr>
-      <w:bookmarkStart w:id="26" w:name="_Toc215414191"/>
-      <w:r>
-        <w:t>Use-case tabuľky</w:t>
-      </w:r>
-      <w:bookmarkEnd w:id="26"/>
+      <w:bookmarkStart w:id="22" w:name="_Toc215414191"/>
+      <w:proofErr w:type="spellStart"/>
+      <w:r>
+        <w:t>Use-case</w:t>
+      </w:r>
+      <w:proofErr w:type="spellEnd"/>
+      <w:r>
+        <w:t xml:space="preserve"> tabuľky</w:t>
+      </w:r>
+      <w:bookmarkEnd w:id="22"/>
     </w:p>
     <w:tbl>
       <w:tblPr>
@@ -8619,13 +9164,22 @@
           <w:color w:val="000000" w:themeColor="text1"/>
         </w:rPr>
       </w:pPr>
-      <w:bookmarkStart w:id="27" w:name="_Toc215414153"/>
+      <w:bookmarkStart w:id="23" w:name="_Toc215414153"/>
+      <w:proofErr w:type="spellStart"/>
       <w:r>
         <w:rPr>
           <w:rFonts w:ascii="Times New Roman" w:hAnsi="Times New Roman" w:cs="Times New Roman"/>
           <w:color w:val="000000" w:themeColor="text1"/>
         </w:rPr>
-        <w:t xml:space="preserve">Tabuľka </w:t>
+        <w:t>Tabuľka</w:t>
+      </w:r>
+      <w:proofErr w:type="spellEnd"/>
+      <w:r>
+        <w:rPr>
+          <w:rFonts w:ascii="Times New Roman" w:hAnsi="Times New Roman" w:cs="Times New Roman"/>
+          <w:color w:val="000000" w:themeColor="text1"/>
+        </w:rPr>
+        <w:t xml:space="preserve"> </w:t>
       </w:r>
       <w:r>
         <w:rPr>
@@ -8668,9 +9222,34 @@
           <w:rFonts w:ascii="Times New Roman" w:hAnsi="Times New Roman" w:cs="Times New Roman"/>
           <w:color w:val="000000" w:themeColor="text1"/>
         </w:rPr>
-        <w:t xml:space="preserve"> Use-case - vyhľadanie jazdy</w:t>
-      </w:r>
-      <w:bookmarkEnd w:id="27"/>
+        <w:t xml:space="preserve"> Use-case - </w:t>
+      </w:r>
+      <w:proofErr w:type="spellStart"/>
+      <w:r>
+        <w:rPr>
+          <w:rFonts w:ascii="Times New Roman" w:hAnsi="Times New Roman" w:cs="Times New Roman"/>
+          <w:color w:val="000000" w:themeColor="text1"/>
+        </w:rPr>
+        <w:t>vyhľadanie</w:t>
+      </w:r>
+      <w:proofErr w:type="spellEnd"/>
+      <w:r>
+        <w:rPr>
+          <w:rFonts w:ascii="Times New Roman" w:hAnsi="Times New Roman" w:cs="Times New Roman"/>
+          <w:color w:val="000000" w:themeColor="text1"/>
+        </w:rPr>
+        <w:t xml:space="preserve"> </w:t>
+      </w:r>
+      <w:proofErr w:type="spellStart"/>
+      <w:r>
+        <w:rPr>
+          <w:rFonts w:ascii="Times New Roman" w:hAnsi="Times New Roman" w:cs="Times New Roman"/>
+          <w:color w:val="000000" w:themeColor="text1"/>
+        </w:rPr>
+        <w:t>jazdy</w:t>
+      </w:r>
+      <w:bookmarkEnd w:id="23"/>
+      <w:proofErr w:type="spellEnd"/>
     </w:p>
     <w:p>
       <w:pPr>
@@ -9496,13 +10075,22 @@
           <w:lang w:val="sk-SK"/>
         </w:rPr>
       </w:pPr>
-      <w:bookmarkStart w:id="28" w:name="_Toc215414154"/>
+      <w:bookmarkStart w:id="24" w:name="_Toc215414154"/>
+      <w:proofErr w:type="spellStart"/>
       <w:r>
         <w:rPr>
           <w:rFonts w:ascii="Times New Roman" w:hAnsi="Times New Roman" w:cs="Times New Roman"/>
           <w:color w:val="000000" w:themeColor="text1"/>
         </w:rPr>
-        <w:t xml:space="preserve">Tabuľka </w:t>
+        <w:t>Tabuľka</w:t>
+      </w:r>
+      <w:proofErr w:type="spellEnd"/>
+      <w:r>
+        <w:rPr>
+          <w:rFonts w:ascii="Times New Roman" w:hAnsi="Times New Roman" w:cs="Times New Roman"/>
+          <w:color w:val="000000" w:themeColor="text1"/>
+        </w:rPr>
+        <w:t xml:space="preserve"> </w:t>
       </w:r>
       <w:r>
         <w:rPr>
@@ -9545,9 +10133,50 @@
           <w:rFonts w:ascii="Times New Roman" w:hAnsi="Times New Roman" w:cs="Times New Roman"/>
           <w:color w:val="000000" w:themeColor="text1"/>
         </w:rPr>
-        <w:t xml:space="preserve"> Use-case - vytvorenie ponuky jazdy</w:t>
-      </w:r>
-      <w:bookmarkEnd w:id="28"/>
+        <w:t xml:space="preserve"> Use-case - </w:t>
+      </w:r>
+      <w:proofErr w:type="spellStart"/>
+      <w:r>
+        <w:rPr>
+          <w:rFonts w:ascii="Times New Roman" w:hAnsi="Times New Roman" w:cs="Times New Roman"/>
+          <w:color w:val="000000" w:themeColor="text1"/>
+        </w:rPr>
+        <w:t>vytvorenie</w:t>
+      </w:r>
+      <w:proofErr w:type="spellEnd"/>
+      <w:r>
+        <w:rPr>
+          <w:rFonts w:ascii="Times New Roman" w:hAnsi="Times New Roman" w:cs="Times New Roman"/>
+          <w:color w:val="000000" w:themeColor="text1"/>
+        </w:rPr>
+        <w:t xml:space="preserve"> </w:t>
+      </w:r>
+      <w:proofErr w:type="spellStart"/>
+      <w:r>
+        <w:rPr>
+          <w:rFonts w:ascii="Times New Roman" w:hAnsi="Times New Roman" w:cs="Times New Roman"/>
+          <w:color w:val="000000" w:themeColor="text1"/>
+        </w:rPr>
+        <w:t>ponuky</w:t>
+      </w:r>
+      <w:proofErr w:type="spellEnd"/>
+      <w:r>
+        <w:rPr>
+          <w:rFonts w:ascii="Times New Roman" w:hAnsi="Times New Roman" w:cs="Times New Roman"/>
+          <w:color w:val="000000" w:themeColor="text1"/>
+        </w:rPr>
+        <w:t xml:space="preserve"> </w:t>
+      </w:r>
+      <w:proofErr w:type="spellStart"/>
+      <w:r>
+        <w:rPr>
+          <w:rFonts w:ascii="Times New Roman" w:hAnsi="Times New Roman" w:cs="Times New Roman"/>
+          <w:color w:val="000000" w:themeColor="text1"/>
+        </w:rPr>
+        <w:t>jazdy</w:t>
+      </w:r>
+      <w:bookmarkEnd w:id="24"/>
+      <w:proofErr w:type="spellEnd"/>
     </w:p>
     <w:p>
       <w:pPr>
@@ -9871,16 +10500,7 @@
                 <w:szCs w:val="24"/>
                 <w:lang w:val="sk-SK"/>
               </w:rPr>
-              <w:t>Šofér</w:t>
-            </w:r>
-            <w:r>
-              <w:rPr>
-                <w:rFonts w:ascii="Times New Roman" w:hAnsi="Times New Roman"/>
-                <w:sz w:val="24"/>
-                <w:szCs w:val="24"/>
-                <w:lang w:val="sk-SK"/>
-              </w:rPr>
-              <w:t>, Pasažier</w:t>
+              <w:t>Šofér, Pasažier</w:t>
             </w:r>
           </w:p>
         </w:tc>
@@ -10333,16 +10953,7 @@
                 <w:szCs w:val="24"/>
                 <w:lang w:val="sk-SK"/>
               </w:rPr>
-              <w:t>Blokovanie komunikácie, používateľ nahlási nevhodné</w:t>
-            </w:r>
-            <w:r>
-              <w:rPr>
-                <w:rFonts w:ascii="Times New Roman" w:hAnsi="Times New Roman"/>
-                <w:sz w:val="24"/>
-                <w:szCs w:val="24"/>
-                <w:lang w:val="sk-SK"/>
-              </w:rPr>
-              <w:t xml:space="preserve"> správanie druhého používateľa a systém umožní zablokovať komunikáciu</w:t>
+              <w:t>Blokovanie komunikácie, používateľ nahlási nevhodné správanie druhého používateľa a systém umožní zablokovať komunikáciu</w:t>
             </w:r>
           </w:p>
         </w:tc>
@@ -10360,13 +10971,22 @@
           <w:lang w:val="sk-SK"/>
         </w:rPr>
       </w:pPr>
-      <w:bookmarkStart w:id="29" w:name="_Toc215414155"/>
+      <w:bookmarkStart w:id="25" w:name="_Toc215414155"/>
+      <w:proofErr w:type="spellStart"/>
       <w:r>
         <w:rPr>
           <w:rFonts w:ascii="Times New Roman" w:hAnsi="Times New Roman" w:cs="Times New Roman"/>
           <w:color w:val="000000" w:themeColor="text1"/>
         </w:rPr>
-        <w:t xml:space="preserve">Tabuľka </w:t>
+        <w:t>Tabuľka</w:t>
+      </w:r>
+      <w:proofErr w:type="spellEnd"/>
+      <w:r>
+        <w:rPr>
+          <w:rFonts w:ascii="Times New Roman" w:hAnsi="Times New Roman" w:cs="Times New Roman"/>
+          <w:color w:val="000000" w:themeColor="text1"/>
+        </w:rPr>
+        <w:t xml:space="preserve"> </w:t>
       </w:r>
       <w:r>
         <w:rPr>
@@ -10409,15 +11029,40 @@
           <w:rFonts w:ascii="Times New Roman" w:hAnsi="Times New Roman" w:cs="Times New Roman"/>
           <w:color w:val="000000" w:themeColor="text1"/>
         </w:rPr>
-        <w:t xml:space="preserve"> Use-case - komunikácia používateľov</w:t>
-      </w:r>
-      <w:bookmarkEnd w:id="29"/>
-    </w:p>
+        <w:t xml:space="preserve"> Use-case - </w:t>
+      </w:r>
+      <w:proofErr w:type="spellStart"/>
+      <w:r>
+        <w:rPr>
+          <w:rFonts w:ascii="Times New Roman" w:hAnsi="Times New Roman" w:cs="Times New Roman"/>
+          <w:color w:val="000000" w:themeColor="text1"/>
+        </w:rPr>
+        <w:t>komunikácia</w:t>
+      </w:r>
+      <w:proofErr w:type="spellEnd"/>
+      <w:r>
+        <w:rPr>
+          <w:rFonts w:ascii="Times New Roman" w:hAnsi="Times New Roman" w:cs="Times New Roman"/>
+          <w:color w:val="000000" w:themeColor="text1"/>
+        </w:rPr>
+        <w:t xml:space="preserve"> </w:t>
+      </w:r>
+      <w:proofErr w:type="spellStart"/>
+      <w:r>
+        <w:rPr>
+          <w:rFonts w:ascii="Times New Roman" w:hAnsi="Times New Roman" w:cs="Times New Roman"/>
+          <w:color w:val="000000" w:themeColor="text1"/>
+        </w:rPr>
+        <w:t>používateľov</w:t>
+      </w:r>
+      <w:bookmarkEnd w:id="25"/>
+      <w:proofErr w:type="spellEnd"/>
+    </w:p>
+    <w:bookmarkStart w:id="26" w:name="_Toc215414192"/>
     <w:p>
       <w:pPr>
         <w:pStyle w:val="Heading2"/>
       </w:pPr>
-      <w:bookmarkStart w:id="30" w:name="_Toc215414192"/>
       <w:r>
         <w:rPr>
           <w:noProof/>
@@ -10481,13 +11126,22 @@
                                 <w:lang w:val="sk-SK"/>
                               </w:rPr>
                             </w:pPr>
-                            <w:bookmarkStart w:id="31" w:name="_Toc215414166"/>
+                            <w:bookmarkStart w:id="27" w:name="_Toc215414166"/>
+                            <w:proofErr w:type="spellStart"/>
                             <w:r>
                               <w:rPr>
                                 <w:rFonts w:ascii="Times New Roman" w:hAnsi="Times New Roman" w:cs="Times New Roman"/>
                                 <w:color w:val="000000" w:themeColor="text1"/>
                               </w:rPr>
-                              <w:t xml:space="preserve">Obr. </w:t>
+                              <w:t>Obr</w:t>
+                            </w:r>
+                            <w:proofErr w:type="spellEnd"/>
+                            <w:r>
+                              <w:rPr>
+                                <w:rFonts w:ascii="Times New Roman" w:hAnsi="Times New Roman" w:cs="Times New Roman"/>
+                                <w:color w:val="000000" w:themeColor="text1"/>
+                              </w:rPr>
+                              <w:t xml:space="preserve">. </w:t>
                             </w:r>
                             <w:r>
                               <w:rPr>
@@ -10532,7 +11186,7 @@
                               </w:rPr>
                               <w:t xml:space="preserve"> Diagram tried</w:t>
                             </w:r>
-                            <w:bookmarkEnd w:id="31"/>
+                            <w:bookmarkEnd w:id="27"/>
                           </w:p>
                         </w:txbxContent>
                       </wps:txbx>
@@ -10698,7 +11352,7 @@
       <w:r>
         <w:t>Diagram tried</w:t>
       </w:r>
-      <w:bookmarkEnd w:id="30"/>
+      <w:bookmarkEnd w:id="26"/>
     </w:p>
     <w:p>
       <w:pPr>
@@ -10813,11 +11467,11 @@
         <w:lastRenderedPageBreak/>
         <w:t xml:space="preserve"> </w:t>
       </w:r>
-      <w:bookmarkStart w:id="33" w:name="_Toc215414193"/>
+      <w:bookmarkStart w:id="28" w:name="_Toc215414193"/>
       <w:r>
         <w:t>Diagramy aktivít a sekvenčné diagramy</w:t>
       </w:r>
-      <w:bookmarkEnd w:id="33"/>
+      <w:bookmarkEnd w:id="28"/>
     </w:p>
     <w:p>
       <w:pPr>
@@ -10892,13 +11546,22 @@
                                 <w:color w:val="000000" w:themeColor="text1"/>
                               </w:rPr>
                             </w:pPr>
-                            <w:bookmarkStart w:id="34" w:name="_Toc215414167"/>
+                            <w:bookmarkStart w:id="29" w:name="_Toc215414167"/>
+                            <w:proofErr w:type="spellStart"/>
                             <w:r>
                               <w:rPr>
                                 <w:rFonts w:ascii="Times New Roman" w:hAnsi="Times New Roman" w:cs="Times New Roman"/>
                                 <w:color w:val="000000" w:themeColor="text1"/>
                               </w:rPr>
-                              <w:t xml:space="preserve">Obr. </w:t>
+                              <w:t>Obr</w:t>
+                            </w:r>
+                            <w:proofErr w:type="spellEnd"/>
+                            <w:r>
+                              <w:rPr>
+                                <w:rFonts w:ascii="Times New Roman" w:hAnsi="Times New Roman" w:cs="Times New Roman"/>
+                                <w:color w:val="000000" w:themeColor="text1"/>
+                              </w:rPr>
+                              <w:t xml:space="preserve">. </w:t>
                             </w:r>
                             <w:r>
                               <w:rPr>
@@ -10941,9 +11604,66 @@
                                 <w:rFonts w:ascii="Times New Roman" w:hAnsi="Times New Roman" w:cs="Times New Roman"/>
                                 <w:color w:val="000000" w:themeColor="text1"/>
                               </w:rPr>
-                              <w:t xml:space="preserve"> Diagram aktivít - rezervácia a schválenie jazdy</w:t>
+                              <w:t xml:space="preserve"> Diagram </w:t>
                             </w:r>
-                            <w:bookmarkEnd w:id="34"/>
+                            <w:proofErr w:type="spellStart"/>
+                            <w:r>
+                              <w:rPr>
+                                <w:rFonts w:ascii="Times New Roman" w:hAnsi="Times New Roman" w:cs="Times New Roman"/>
+                                <w:color w:val="000000" w:themeColor="text1"/>
+                              </w:rPr>
+                              <w:t>aktivít</w:t>
+                            </w:r>
+                            <w:proofErr w:type="spellEnd"/>
+                            <w:r>
+                              <w:rPr>
+                                <w:rFonts w:ascii="Times New Roman" w:hAnsi="Times New Roman" w:cs="Times New Roman"/>
+                                <w:color w:val="000000" w:themeColor="text1"/>
+                              </w:rPr>
+                              <w:t xml:space="preserve"> - </w:t>
+                            </w:r>
+                            <w:proofErr w:type="spellStart"/>
+                            <w:r>
+                              <w:rPr>
+                                <w:rFonts w:ascii="Times New Roman" w:hAnsi="Times New Roman" w:cs="Times New Roman"/>
+                                <w:color w:val="000000" w:themeColor="text1"/>
+                              </w:rPr>
+                              <w:t>rezervácia</w:t>
+                            </w:r>
+                            <w:proofErr w:type="spellEnd"/>
+                            <w:r>
+                              <w:rPr>
+                                <w:rFonts w:ascii="Times New Roman" w:hAnsi="Times New Roman" w:cs="Times New Roman"/>
+                                <w:color w:val="000000" w:themeColor="text1"/>
+                              </w:rPr>
+                              <w:t xml:space="preserve"> a </w:t>
+                            </w:r>
+                            <w:proofErr w:type="spellStart"/>
+                            <w:r>
+                              <w:rPr>
+                                <w:rFonts w:ascii="Times New Roman" w:hAnsi="Times New Roman" w:cs="Times New Roman"/>
+                                <w:color w:val="000000" w:themeColor="text1"/>
+                              </w:rPr>
+                              <w:t>schválenie</w:t>
+                            </w:r>
+                            <w:proofErr w:type="spellEnd"/>
+                            <w:r>
+                              <w:rPr>
+                                <w:rFonts w:ascii="Times New Roman" w:hAnsi="Times New Roman" w:cs="Times New Roman"/>
+                                <w:color w:val="000000" w:themeColor="text1"/>
+                              </w:rPr>
+                              <w:t xml:space="preserve"> </w:t>
+                            </w:r>
+                            <w:proofErr w:type="spellStart"/>
+                            <w:r>
+                              <w:rPr>
+                                <w:rFonts w:ascii="Times New Roman" w:hAnsi="Times New Roman" w:cs="Times New Roman"/>
+                                <w:color w:val="000000" w:themeColor="text1"/>
+                              </w:rPr>
+                              <w:t>jazdy</w:t>
+                            </w:r>
+                            <w:bookmarkEnd w:id="29"/>
+                            <w:proofErr w:type="spellEnd"/>
                           </w:p>
                         </w:txbxContent>
                       </wps:txbx>
@@ -11253,13 +11973,22 @@
                                 <w:color w:val="000000" w:themeColor="text1"/>
                               </w:rPr>
                             </w:pPr>
-                            <w:bookmarkStart w:id="36" w:name="_Toc215414168"/>
+                            <w:bookmarkStart w:id="30" w:name="_Toc215414168"/>
+                            <w:proofErr w:type="spellStart"/>
                             <w:r>
                               <w:rPr>
                                 <w:rFonts w:ascii="Times New Roman" w:hAnsi="Times New Roman" w:cs="Times New Roman"/>
                                 <w:color w:val="000000" w:themeColor="text1"/>
                               </w:rPr>
-                              <w:t xml:space="preserve">Obr. </w:t>
+                              <w:t>Obr</w:t>
+                            </w:r>
+                            <w:proofErr w:type="spellEnd"/>
+                            <w:r>
+                              <w:rPr>
+                                <w:rFonts w:ascii="Times New Roman" w:hAnsi="Times New Roman" w:cs="Times New Roman"/>
+                                <w:color w:val="000000" w:themeColor="text1"/>
+                              </w:rPr>
+                              <w:t xml:space="preserve">. </w:t>
                             </w:r>
                             <w:r>
                               <w:rPr>
@@ -11302,9 +12031,50 @@
                                 <w:rFonts w:ascii="Times New Roman" w:hAnsi="Times New Roman" w:cs="Times New Roman"/>
                                 <w:color w:val="000000" w:themeColor="text1"/>
                               </w:rPr>
-                              <w:t xml:space="preserve"> Diagram aktivít - vykonávanie jazdy</w:t>
+                              <w:t xml:space="preserve"> Diagram </w:t>
                             </w:r>
-                            <w:bookmarkEnd w:id="36"/>
+                            <w:proofErr w:type="spellStart"/>
+                            <w:r>
+                              <w:rPr>
+                                <w:rFonts w:ascii="Times New Roman" w:hAnsi="Times New Roman" w:cs="Times New Roman"/>
+                                <w:color w:val="000000" w:themeColor="text1"/>
+                              </w:rPr>
+                              <w:t>aktivít</w:t>
+                            </w:r>
+                            <w:proofErr w:type="spellEnd"/>
+                            <w:r>
+                              <w:rPr>
+                                <w:rFonts w:ascii="Times New Roman" w:hAnsi="Times New Roman" w:cs="Times New Roman"/>
+                                <w:color w:val="000000" w:themeColor="text1"/>
+                              </w:rPr>
+                              <w:t xml:space="preserve"> - </w:t>
+                            </w:r>
+                            <w:proofErr w:type="spellStart"/>
+                            <w:r>
+                              <w:rPr>
+                                <w:rFonts w:ascii="Times New Roman" w:hAnsi="Times New Roman" w:cs="Times New Roman"/>
+                                <w:color w:val="000000" w:themeColor="text1"/>
+                              </w:rPr>
+                              <w:t>vykonávanie</w:t>
+                            </w:r>
+                            <w:proofErr w:type="spellEnd"/>
+                            <w:r>
+                              <w:rPr>
+                                <w:rFonts w:ascii="Times New Roman" w:hAnsi="Times New Roman" w:cs="Times New Roman"/>
+                                <w:color w:val="000000" w:themeColor="text1"/>
+                              </w:rPr>
+                              <w:t xml:space="preserve"> </w:t>
+                            </w:r>
+                            <w:proofErr w:type="spellStart"/>
+                            <w:r>
+                              <w:rPr>
+                                <w:rFonts w:ascii="Times New Roman" w:hAnsi="Times New Roman" w:cs="Times New Roman"/>
+                                <w:color w:val="000000" w:themeColor="text1"/>
+                              </w:rPr>
+                              <w:t>jazdy</w:t>
+                            </w:r>
+                            <w:bookmarkEnd w:id="30"/>
+                            <w:proofErr w:type="spellEnd"/>
                           </w:p>
                         </w:txbxContent>
                       </wps:txbx>
@@ -11459,13 +12229,22 @@
           <w:color w:val="000000" w:themeColor="text1"/>
         </w:rPr>
       </w:pPr>
-      <w:bookmarkStart w:id="38" w:name="_Toc215414169"/>
+      <w:bookmarkStart w:id="31" w:name="_Toc215414169"/>
+      <w:proofErr w:type="spellStart"/>
       <w:r>
         <w:rPr>
           <w:rFonts w:ascii="Times New Roman" w:hAnsi="Times New Roman" w:cs="Times New Roman"/>
           <w:color w:val="000000" w:themeColor="text1"/>
         </w:rPr>
-        <w:t xml:space="preserve">Obr. </w:t>
+        <w:t>Obr</w:t>
+      </w:r>
+      <w:proofErr w:type="spellEnd"/>
+      <w:r>
+        <w:rPr>
+          <w:rFonts w:ascii="Times New Roman" w:hAnsi="Times New Roman" w:cs="Times New Roman"/>
+          <w:color w:val="000000" w:themeColor="text1"/>
+        </w:rPr>
+        <w:t xml:space="preserve">. </w:t>
       </w:r>
       <w:r>
         <w:rPr>
@@ -11508,13 +12287,29 @@
           <w:rFonts w:ascii="Times New Roman" w:hAnsi="Times New Roman" w:cs="Times New Roman"/>
           <w:color w:val="000000" w:themeColor="text1"/>
         </w:rPr>
-        <w:t xml:space="preserve"> Sekvenčný diagram </w:t>
-      </w:r>
+        <w:t xml:space="preserve"> </w:t>
+      </w:r>
+      <w:proofErr w:type="spellStart"/>
       <w:r>
         <w:rPr>
           <w:rFonts w:ascii="Times New Roman" w:hAnsi="Times New Roman" w:cs="Times New Roman"/>
           <w:color w:val="000000" w:themeColor="text1"/>
         </w:rPr>
+        <w:t>Sekvenčný</w:t>
+      </w:r>
+      <w:proofErr w:type="spellEnd"/>
+      <w:r>
+        <w:rPr>
+          <w:rFonts w:ascii="Times New Roman" w:hAnsi="Times New Roman" w:cs="Times New Roman"/>
+          <w:color w:val="000000" w:themeColor="text1"/>
+        </w:rPr>
+        <w:t xml:space="preserve"> diagram </w:t>
+      </w:r>
+      <w:r>
+        <w:rPr>
+          <w:rFonts w:ascii="Times New Roman" w:hAnsi="Times New Roman" w:cs="Times New Roman"/>
+          <w:color w:val="000000" w:themeColor="text1"/>
+        </w:rPr>
         <w:t>–</w:t>
       </w:r>
       <w:r>
@@ -11522,9 +12317,18 @@
           <w:rFonts w:ascii="Times New Roman" w:hAnsi="Times New Roman" w:cs="Times New Roman"/>
           <w:color w:val="000000" w:themeColor="text1"/>
         </w:rPr>
-        <w:t xml:space="preserve"> komunikácia</w:t>
-      </w:r>
-      <w:bookmarkEnd w:id="38"/>
+        <w:t xml:space="preserve"> </w:t>
+      </w:r>
+      <w:proofErr w:type="spellStart"/>
+      <w:r>
+        <w:rPr>
+          <w:rFonts w:ascii="Times New Roman" w:hAnsi="Times New Roman" w:cs="Times New Roman"/>
+          <w:color w:val="000000" w:themeColor="text1"/>
+        </w:rPr>
+        <w:t>komunikácia</w:t>
+      </w:r>
+      <w:bookmarkEnd w:id="31"/>
+      <w:proofErr w:type="spellEnd"/>
     </w:p>
     <w:p>
       <w:pPr>
@@ -11611,13 +12415,22 @@
           <w:color w:val="000000" w:themeColor="text1"/>
         </w:rPr>
       </w:pPr>
-      <w:bookmarkStart w:id="39" w:name="_Toc215414170"/>
+      <w:bookmarkStart w:id="32" w:name="_Toc215414170"/>
+      <w:proofErr w:type="spellStart"/>
       <w:r>
         <w:rPr>
           <w:rFonts w:ascii="Times New Roman" w:hAnsi="Times New Roman" w:cs="Times New Roman"/>
           <w:color w:val="000000" w:themeColor="text1"/>
         </w:rPr>
-        <w:t xml:space="preserve">Obr. </w:t>
+        <w:t>Obr</w:t>
+      </w:r>
+      <w:proofErr w:type="spellEnd"/>
+      <w:r>
+        <w:rPr>
+          <w:rFonts w:ascii="Times New Roman" w:hAnsi="Times New Roman" w:cs="Times New Roman"/>
+          <w:color w:val="000000" w:themeColor="text1"/>
+        </w:rPr>
+        <w:t xml:space="preserve">. </w:t>
       </w:r>
       <w:r>
         <w:rPr>
@@ -11660,9 +12473,66 @@
           <w:rFonts w:ascii="Times New Roman" w:hAnsi="Times New Roman" w:cs="Times New Roman"/>
           <w:color w:val="000000" w:themeColor="text1"/>
         </w:rPr>
-        <w:t xml:space="preserve"> Sekvenčný diagram - vyhľadanie a rezervácia jazdy</w:t>
-      </w:r>
-      <w:bookmarkEnd w:id="39"/>
+        <w:t xml:space="preserve"> </w:t>
+      </w:r>
+      <w:proofErr w:type="spellStart"/>
+      <w:r>
+        <w:rPr>
+          <w:rFonts w:ascii="Times New Roman" w:hAnsi="Times New Roman" w:cs="Times New Roman"/>
+          <w:color w:val="000000" w:themeColor="text1"/>
+        </w:rPr>
+        <w:t>Sekvenčný</w:t>
+      </w:r>
+      <w:proofErr w:type="spellEnd"/>
+      <w:r>
+        <w:rPr>
+          <w:rFonts w:ascii="Times New Roman" w:hAnsi="Times New Roman" w:cs="Times New Roman"/>
+          <w:color w:val="000000" w:themeColor="text1"/>
+        </w:rPr>
+        <w:t xml:space="preserve"> diagram - </w:t>
+      </w:r>
+      <w:proofErr w:type="spellStart"/>
+      <w:r>
+        <w:rPr>
+          <w:rFonts w:ascii="Times New Roman" w:hAnsi="Times New Roman" w:cs="Times New Roman"/>
+          <w:color w:val="000000" w:themeColor="text1"/>
+        </w:rPr>
+        <w:t>vyhľadanie</w:t>
+      </w:r>
+      <w:proofErr w:type="spellEnd"/>
+      <w:r>
+        <w:rPr>
+          <w:rFonts w:ascii="Times New Roman" w:hAnsi="Times New Roman" w:cs="Times New Roman"/>
+          <w:color w:val="000000" w:themeColor="text1"/>
+        </w:rPr>
+        <w:t xml:space="preserve"> a </w:t>
+      </w:r>
+      <w:proofErr w:type="spellStart"/>
+      <w:r>
+        <w:rPr>
+          <w:rFonts w:ascii="Times New Roman" w:hAnsi="Times New Roman" w:cs="Times New Roman"/>
+          <w:color w:val="000000" w:themeColor="text1"/>
+        </w:rPr>
+        <w:t>rezervácia</w:t>
+      </w:r>
+      <w:proofErr w:type="spellEnd"/>
+      <w:r>
+        <w:rPr>
+          <w:rFonts w:ascii="Times New Roman" w:hAnsi="Times New Roman" w:cs="Times New Roman"/>
+          <w:color w:val="000000" w:themeColor="text1"/>
+        </w:rPr>
+        <w:t xml:space="preserve"> </w:t>
+      </w:r>
+      <w:proofErr w:type="spellStart"/>
+      <w:r>
+        <w:rPr>
+          <w:rFonts w:ascii="Times New Roman" w:hAnsi="Times New Roman" w:cs="Times New Roman"/>
+          <w:color w:val="000000" w:themeColor="text1"/>
+        </w:rPr>
+        <w:t>jazdy</w:t>
+      </w:r>
+      <w:bookmarkEnd w:id="32"/>
+      <w:proofErr w:type="spellEnd"/>
     </w:p>
     <w:p>
       <w:pPr>
@@ -11683,11 +12553,11 @@
         <w:br w:type="page"/>
       </w:r>
     </w:p>
+    <w:bookmarkStart w:id="33" w:name="_Toc215414194"/>
     <w:p>
       <w:pPr>
         <w:pStyle w:val="Heading2"/>
       </w:pPr>
-      <w:bookmarkStart w:id="40" w:name="_Toc215414194"/>
       <w:r>
         <w:rPr>
           <w:noProof/>
@@ -11751,13 +12621,22 @@
                                 <w:lang w:val="sk-SK"/>
                               </w:rPr>
                             </w:pPr>
-                            <w:bookmarkStart w:id="41" w:name="_Toc215414171"/>
+                            <w:bookmarkStart w:id="34" w:name="_Toc215414171"/>
+                            <w:proofErr w:type="spellStart"/>
                             <w:r>
                               <w:rPr>
                                 <w:rFonts w:ascii="Times New Roman" w:hAnsi="Times New Roman" w:cs="Times New Roman"/>
                                 <w:color w:val="000000" w:themeColor="text1"/>
                               </w:rPr>
-                              <w:t xml:space="preserve">Obr. </w:t>
+                              <w:t>Obr</w:t>
+                            </w:r>
+                            <w:proofErr w:type="spellEnd"/>
+                            <w:r>
+                              <w:rPr>
+                                <w:rFonts w:ascii="Times New Roman" w:hAnsi="Times New Roman" w:cs="Times New Roman"/>
+                                <w:color w:val="000000" w:themeColor="text1"/>
+                              </w:rPr>
+                              <w:t xml:space="preserve">. </w:t>
                             </w:r>
                             <w:r>
                               <w:rPr>
@@ -11800,9 +12679,34 @@
                                 <w:rFonts w:ascii="Times New Roman" w:hAnsi="Times New Roman" w:cs="Times New Roman"/>
                                 <w:color w:val="000000" w:themeColor="text1"/>
                               </w:rPr>
-                              <w:t xml:space="preserve"> Stavový diagram - jazda</w:t>
+                              <w:t xml:space="preserve"> </w:t>
                             </w:r>
-                            <w:bookmarkEnd w:id="41"/>
+                            <w:proofErr w:type="spellStart"/>
+                            <w:r>
+                              <w:rPr>
+                                <w:rFonts w:ascii="Times New Roman" w:hAnsi="Times New Roman" w:cs="Times New Roman"/>
+                                <w:color w:val="000000" w:themeColor="text1"/>
+                              </w:rPr>
+                              <w:t>Stavový</w:t>
+                            </w:r>
+                            <w:proofErr w:type="spellEnd"/>
+                            <w:r>
+                              <w:rPr>
+                                <w:rFonts w:ascii="Times New Roman" w:hAnsi="Times New Roman" w:cs="Times New Roman"/>
+                                <w:color w:val="000000" w:themeColor="text1"/>
+                              </w:rPr>
+                              <w:t xml:space="preserve"> diagram - </w:t>
+                            </w:r>
+                            <w:proofErr w:type="spellStart"/>
+                            <w:r>
+                              <w:rPr>
+                                <w:rFonts w:ascii="Times New Roman" w:hAnsi="Times New Roman" w:cs="Times New Roman"/>
+                                <w:color w:val="000000" w:themeColor="text1"/>
+                              </w:rPr>
+                              <w:t>jazda</w:t>
+                            </w:r>
+                            <w:bookmarkEnd w:id="34"/>
+                            <w:proofErr w:type="spellEnd"/>
                           </w:p>
                         </w:txbxContent>
                       </wps:txbx>
@@ -11968,7 +12872,7 @@
       <w:r>
         <w:t>Stavový diagram</w:t>
       </w:r>
-      <w:bookmarkEnd w:id="40"/>
+      <w:bookmarkEnd w:id="33"/>
     </w:p>
     <w:p>
       <w:pPr>
@@ -12002,7 +12906,7 @@
           <w:lang w:val="sk-SK" w:eastAsia="zh-CN"/>
         </w:rPr>
       </w:pPr>
-      <w:bookmarkStart w:id="43" w:name="_Toc215414195"/>
+      <w:bookmarkStart w:id="35" w:name="_Toc215414195"/>
       <w:r>
         <w:rPr>
           <w:lang w:val="sk-SK" w:eastAsia="zh-CN"/>
@@ -12010,7 +12914,7 @@
         <w:lastRenderedPageBreak/>
         <w:t>Akceptačné testy</w:t>
       </w:r>
-      <w:bookmarkEnd w:id="43"/>
+      <w:bookmarkEnd w:id="35"/>
     </w:p>
     <w:tbl>
       <w:tblPr>
@@ -12945,6 +13849,7 @@
           </w:tcPr>
           <w:p>
             <w:pPr>
+              <w:keepNext/>
               <w:tabs>
                 <w:tab w:val="left" w:pos="5892"/>
               </w:tabs>
@@ -12958,10 +13863,130 @@
     </w:tbl>
     <w:p>
       <w:pPr>
-        <w:rPr>
+        <w:pStyle w:val="Caption"/>
+        <w:jc w:val="center"/>
+        <w:rPr>
+          <w:rFonts w:ascii="Times New Roman" w:hAnsi="Times New Roman" w:cs="Times New Roman"/>
+          <w:color w:val="000000" w:themeColor="text1"/>
           <w:lang w:val="sk-SK" w:eastAsia="zh-CN"/>
         </w:rPr>
       </w:pPr>
+      <w:proofErr w:type="spellStart"/>
+      <w:r>
+        <w:rPr>
+          <w:rFonts w:ascii="Times New Roman" w:hAnsi="Times New Roman" w:cs="Times New Roman"/>
+          <w:color w:val="000000" w:themeColor="text1"/>
+        </w:rPr>
+        <w:t>Tabuľka</w:t>
+      </w:r>
+      <w:proofErr w:type="spellEnd"/>
+      <w:r>
+        <w:rPr>
+          <w:rFonts w:ascii="Times New Roman" w:hAnsi="Times New Roman" w:cs="Times New Roman"/>
+          <w:color w:val="000000" w:themeColor="text1"/>
+        </w:rPr>
+        <w:t xml:space="preserve"> </w:t>
+      </w:r>
+      <w:r>
+        <w:rPr>
+          <w:rFonts w:ascii="Times New Roman" w:hAnsi="Times New Roman" w:cs="Times New Roman"/>
+          <w:color w:val="000000" w:themeColor="text1"/>
+        </w:rPr>
+        <w:fldChar w:fldCharType="begin"/>
+      </w:r>
+      <w:r>
+        <w:rPr>
+          <w:rFonts w:ascii="Times New Roman" w:hAnsi="Times New Roman" w:cs="Times New Roman"/>
+          <w:color w:val="000000" w:themeColor="text1"/>
+        </w:rPr>
+        <w:instrText xml:space="preserve"> SEQ Tabuľka \* ARABIC </w:instrText>
+      </w:r>
+      <w:r>
+        <w:rPr>
+          <w:rFonts w:ascii="Times New Roman" w:hAnsi="Times New Roman" w:cs="Times New Roman"/>
+          <w:color w:val="000000" w:themeColor="text1"/>
+        </w:rPr>
+        <w:fldChar w:fldCharType="separate"/>
+      </w:r>
+      <w:r>
+        <w:rPr>
+          <w:rFonts w:ascii="Times New Roman" w:hAnsi="Times New Roman" w:cs="Times New Roman"/>
+          <w:noProof/>
+          <w:color w:val="000000" w:themeColor="text1"/>
+        </w:rPr>
+        <w:t>4</w:t>
+      </w:r>
+      <w:r>
+        <w:rPr>
+          <w:rFonts w:ascii="Times New Roman" w:hAnsi="Times New Roman" w:cs="Times New Roman"/>
+          <w:color w:val="000000" w:themeColor="text1"/>
+        </w:rPr>
+        <w:fldChar w:fldCharType="end"/>
+      </w:r>
+      <w:r>
+        <w:rPr>
+          <w:rFonts w:ascii="Times New Roman" w:hAnsi="Times New Roman" w:cs="Times New Roman"/>
+          <w:color w:val="000000" w:themeColor="text1"/>
+        </w:rPr>
+        <w:t xml:space="preserve"> </w:t>
+      </w:r>
+      <w:proofErr w:type="spellStart"/>
+      <w:r>
+        <w:rPr>
+          <w:rFonts w:ascii="Times New Roman" w:hAnsi="Times New Roman" w:cs="Times New Roman"/>
+          <w:color w:val="000000" w:themeColor="text1"/>
+        </w:rPr>
+        <w:t>Akceptačné</w:t>
+      </w:r>
+      <w:proofErr w:type="spellEnd"/>
+      <w:r>
+        <w:rPr>
+          <w:rFonts w:ascii="Times New Roman" w:hAnsi="Times New Roman" w:cs="Times New Roman"/>
+          <w:color w:val="000000" w:themeColor="text1"/>
+        </w:rPr>
+        <w:t xml:space="preserve"> testy - </w:t>
+      </w:r>
+      <w:proofErr w:type="spellStart"/>
+      <w:r>
+        <w:rPr>
+          <w:rFonts w:ascii="Times New Roman" w:hAnsi="Times New Roman" w:cs="Times New Roman"/>
+          <w:color w:val="000000" w:themeColor="text1"/>
+        </w:rPr>
+        <w:t>vyhľadanie</w:t>
+      </w:r>
+      <w:proofErr w:type="spellEnd"/>
+      <w:r>
+        <w:rPr>
+          <w:rFonts w:ascii="Times New Roman" w:hAnsi="Times New Roman" w:cs="Times New Roman"/>
+          <w:color w:val="000000" w:themeColor="text1"/>
+        </w:rPr>
+        <w:t xml:space="preserve"> a </w:t>
+      </w:r>
+      <w:proofErr w:type="spellStart"/>
+      <w:r>
+        <w:rPr>
+          <w:rFonts w:ascii="Times New Roman" w:hAnsi="Times New Roman" w:cs="Times New Roman"/>
+          <w:color w:val="000000" w:themeColor="text1"/>
+        </w:rPr>
+        <w:t>rezervácia</w:t>
+      </w:r>
+      <w:proofErr w:type="spellEnd"/>
+      <w:r>
+        <w:rPr>
+          <w:rFonts w:ascii="Times New Roman" w:hAnsi="Times New Roman" w:cs="Times New Roman"/>
+          <w:color w:val="000000" w:themeColor="text1"/>
+        </w:rPr>
+        <w:t xml:space="preserve"> </w:t>
+      </w:r>
+      <w:proofErr w:type="spellStart"/>
+      <w:r>
+        <w:rPr>
+          <w:rFonts w:ascii="Times New Roman" w:hAnsi="Times New Roman" w:cs="Times New Roman"/>
+          <w:color w:val="000000" w:themeColor="text1"/>
+        </w:rPr>
+        <w:t>jazdy</w:t>
+      </w:r>
+      <w:proofErr w:type="spellEnd"/>
     </w:p>
     <w:p>
       <w:pPr>
@@ -12975,12 +14000,19 @@
         </w:rPr>
         <w:br w:type="page"/>
       </w:r>
+    </w:p>
+    <w:p>
+      <w:pPr>
+        <w:rPr>
+          <w:lang w:val="sk-SK" w:eastAsia="zh-CN"/>
+        </w:rPr>
+      </w:pPr>
     </w:p>
     <w:tbl>
       <w:tblPr>
         <w:tblStyle w:val="TableGrid"/>
+        <w:tblpPr w:leftFromText="180" w:rightFromText="180" w:vertAnchor="page" w:horzAnchor="margin" w:tblpXSpec="center" w:tblpY="2293"/>
         <w:tblW w:w="10890" w:type="dxa"/>
-        <w:tblInd w:w="-815" w:type="dxa"/>
         <w:tblLayout w:type="fixed"/>
         <w:tblLook w:val="04A0" w:firstRow="1" w:lastRow="0" w:firstColumn="1" w:lastColumn="0" w:noHBand="0" w:noVBand="1"/>
       </w:tblPr>
@@ -13017,7 +14049,6 @@
                 <w:bCs/>
                 <w:lang w:val="sk-SK" w:eastAsia="zh-CN"/>
               </w:rPr>
-              <w:lastRenderedPageBreak/>
               <w:t>ID</w:t>
             </w:r>
           </w:p>
@@ -13127,13 +14158,7 @@
               <w:rPr>
                 <w:lang w:val="sk-SK" w:eastAsia="zh-CN"/>
               </w:rPr>
-              <w:t>UC0</w:t>
-            </w:r>
-            <w:r>
-              <w:rPr>
-                <w:lang w:val="sk-SK" w:eastAsia="zh-CN"/>
-              </w:rPr>
-              <w:t>2</w:t>
+              <w:t>UC02</w:t>
             </w:r>
           </w:p>
         </w:tc>
@@ -13276,13 +14301,7 @@
               <w:rPr>
                 <w:lang w:val="sk-SK" w:eastAsia="zh-CN"/>
               </w:rPr>
-              <w:t xml:space="preserve">Overenie správnej funkčnosti </w:t>
-            </w:r>
-            <w:r>
-              <w:rPr>
-                <w:lang w:val="sk-SK" w:eastAsia="zh-CN"/>
-              </w:rPr>
-              <w:t>vytvárania a zverejňovania novej ponuky šoférom.</w:t>
+              <w:t>Overenie správnej funkčnosti vytvárania a zverejňovania novej ponuky šoférom.</w:t>
             </w:r>
           </w:p>
         </w:tc>
@@ -13329,19 +14348,7 @@
               <w:rPr>
                 <w:lang w:val="sk-SK" w:eastAsia="zh-CN"/>
               </w:rPr>
-              <w:t xml:space="preserve">Šofér </w:t>
-            </w:r>
-            <w:r>
-              <w:rPr>
-                <w:lang w:val="sk-SK" w:eastAsia="zh-CN"/>
-              </w:rPr>
-              <w:t>je prihlásený v systéme a</w:t>
-            </w:r>
-            <w:r>
-              <w:rPr>
-                <w:lang w:val="sk-SK" w:eastAsia="zh-CN"/>
-              </w:rPr>
-              <w:t> má overený vodičský účet</w:t>
+              <w:t>Šofér je prihlásený v systéme a má overený vodičský účet</w:t>
             </w:r>
           </w:p>
         </w:tc>
@@ -13564,13 +14571,7 @@
               <w:rPr>
                 <w:lang w:val="sk-SK" w:eastAsia="zh-CN"/>
               </w:rPr>
-              <w:t xml:space="preserve">Systém </w:t>
-            </w:r>
-            <w:r>
-              <w:rPr>
-                <w:lang w:val="sk-SK" w:eastAsia="zh-CN"/>
-              </w:rPr>
-              <w:t>zobrazí formulár s poľami: miesto štartu a cieľa, dátum a čas, cena, počet miest, preferencie</w:t>
+              <w:t>Systém zobrazí formulár s poľami: miesto štartu a cieľa, dátum a čas, cena, počet miest, preferencie</w:t>
             </w:r>
           </w:p>
         </w:tc>
@@ -13819,13 +14820,7 @@
               <w:rPr>
                 <w:lang w:val="sk-SK" w:eastAsia="zh-CN"/>
               </w:rPr>
-              <w:t xml:space="preserve">Systém uloží jazdu do databázy, pridelí jej unikátne ID, zobrazí potvrdenie “Jazda bola úspešne vytvorená“ a presmeruje na detail jazdy. Celý proces </w:t>
-            </w:r>
-            <w:r>
-              <w:rPr>
-                <w:lang w:val="sk-SK" w:eastAsia="zh-CN"/>
-              </w:rPr>
-              <w:t>od kroku 2 trvá menej ako 3 minúty.</w:t>
+              <w:t>Systém uloží jazdu do databázy, pridelí jej unikátne ID, zobrazí potvrdenie “Jazda bola úspešne vytvorená“ a presmeruje na detail jazdy. Celý proces od kroku 2 trvá menej ako 3 minúty.</w:t>
             </w:r>
           </w:p>
         </w:tc>
@@ -13835,6 +14830,7 @@
           </w:tcPr>
           <w:p>
             <w:pPr>
+              <w:keepNext/>
               <w:tabs>
                 <w:tab w:val="left" w:pos="5892"/>
               </w:tabs>
@@ -13848,17 +14844,159 @@
     </w:tbl>
     <w:p>
       <w:pPr>
+        <w:pStyle w:val="Caption"/>
+        <w:framePr w:hSpace="180" w:wrap="around" w:vAnchor="page" w:hAnchor="page" w:x="3565" w:y="10350"/>
+        <w:jc w:val="center"/>
+        <w:rPr>
+          <w:rFonts w:ascii="Times New Roman" w:hAnsi="Times New Roman" w:cs="Times New Roman"/>
+          <w:color w:val="000000" w:themeColor="text1"/>
+        </w:rPr>
+      </w:pPr>
+      <w:proofErr w:type="spellStart"/>
+      <w:r>
+        <w:rPr>
+          <w:rFonts w:ascii="Times New Roman" w:hAnsi="Times New Roman" w:cs="Times New Roman"/>
+          <w:color w:val="000000" w:themeColor="text1"/>
+        </w:rPr>
+        <w:t>Tabuľka</w:t>
+      </w:r>
+      <w:proofErr w:type="spellEnd"/>
+      <w:r>
+        <w:rPr>
+          <w:rFonts w:ascii="Times New Roman" w:hAnsi="Times New Roman" w:cs="Times New Roman"/>
+          <w:color w:val="000000" w:themeColor="text1"/>
+        </w:rPr>
+        <w:t xml:space="preserve"> </w:t>
+      </w:r>
+      <w:r>
+        <w:rPr>
+          <w:rFonts w:ascii="Times New Roman" w:hAnsi="Times New Roman" w:cs="Times New Roman"/>
+          <w:color w:val="000000" w:themeColor="text1"/>
+        </w:rPr>
+        <w:fldChar w:fldCharType="begin"/>
+      </w:r>
+      <w:r>
+        <w:rPr>
+          <w:rFonts w:ascii="Times New Roman" w:hAnsi="Times New Roman" w:cs="Times New Roman"/>
+          <w:color w:val="000000" w:themeColor="text1"/>
+        </w:rPr>
+        <w:instrText xml:space="preserve"> SEQ Tabuľka \* ARABIC </w:instrText>
+      </w:r>
+      <w:r>
+        <w:rPr>
+          <w:rFonts w:ascii="Times New Roman" w:hAnsi="Times New Roman" w:cs="Times New Roman"/>
+          <w:color w:val="000000" w:themeColor="text1"/>
+        </w:rPr>
+        <w:fldChar w:fldCharType="separate"/>
+      </w:r>
+      <w:r>
+        <w:rPr>
+          <w:rFonts w:ascii="Times New Roman" w:hAnsi="Times New Roman" w:cs="Times New Roman"/>
+          <w:noProof/>
+          <w:color w:val="000000" w:themeColor="text1"/>
+        </w:rPr>
+        <w:t>5</w:t>
+      </w:r>
+      <w:r>
+        <w:rPr>
+          <w:rFonts w:ascii="Times New Roman" w:hAnsi="Times New Roman" w:cs="Times New Roman"/>
+          <w:color w:val="000000" w:themeColor="text1"/>
+        </w:rPr>
+        <w:fldChar w:fldCharType="end"/>
+      </w:r>
+      <w:r>
+        <w:rPr>
+          <w:rFonts w:ascii="Times New Roman" w:hAnsi="Times New Roman" w:cs="Times New Roman"/>
+          <w:color w:val="000000" w:themeColor="text1"/>
+        </w:rPr>
+        <w:t xml:space="preserve"> </w:t>
+      </w:r>
+      <w:proofErr w:type="spellStart"/>
+      <w:r>
+        <w:rPr>
+          <w:rFonts w:ascii="Times New Roman" w:hAnsi="Times New Roman" w:cs="Times New Roman"/>
+          <w:color w:val="000000" w:themeColor="text1"/>
+        </w:rPr>
+        <w:t>Akceptačné</w:t>
+      </w:r>
+      <w:proofErr w:type="spellEnd"/>
+      <w:r>
+        <w:rPr>
+          <w:rFonts w:ascii="Times New Roman" w:hAnsi="Times New Roman" w:cs="Times New Roman"/>
+          <w:color w:val="000000" w:themeColor="text1"/>
+        </w:rPr>
+        <w:t xml:space="preserve"> testy - </w:t>
+      </w:r>
+      <w:proofErr w:type="spellStart"/>
+      <w:r>
+        <w:rPr>
+          <w:rFonts w:ascii="Times New Roman" w:hAnsi="Times New Roman" w:cs="Times New Roman"/>
+          <w:color w:val="000000" w:themeColor="text1"/>
+        </w:rPr>
+        <w:t>vytvorenie</w:t>
+      </w:r>
+      <w:proofErr w:type="spellEnd"/>
+      <w:r>
+        <w:rPr>
+          <w:rFonts w:ascii="Times New Roman" w:hAnsi="Times New Roman" w:cs="Times New Roman"/>
+          <w:color w:val="000000" w:themeColor="text1"/>
+        </w:rPr>
+        <w:t xml:space="preserve"> a </w:t>
+      </w:r>
+      <w:proofErr w:type="spellStart"/>
+      <w:r>
+        <w:rPr>
+          <w:rFonts w:ascii="Times New Roman" w:hAnsi="Times New Roman" w:cs="Times New Roman"/>
+          <w:color w:val="000000" w:themeColor="text1"/>
+        </w:rPr>
+        <w:t>zverejnenie</w:t>
+      </w:r>
+      <w:proofErr w:type="spellEnd"/>
+      <w:r>
+        <w:rPr>
+          <w:rFonts w:ascii="Times New Roman" w:hAnsi="Times New Roman" w:cs="Times New Roman"/>
+          <w:color w:val="000000" w:themeColor="text1"/>
+        </w:rPr>
+        <w:t xml:space="preserve"> </w:t>
+      </w:r>
+      <w:proofErr w:type="spellStart"/>
+      <w:r>
+        <w:rPr>
+          <w:rFonts w:ascii="Times New Roman" w:hAnsi="Times New Roman" w:cs="Times New Roman"/>
+          <w:color w:val="000000" w:themeColor="text1"/>
+        </w:rPr>
+        <w:t>ponuky</w:t>
+      </w:r>
+      <w:proofErr w:type="spellEnd"/>
+      <w:r>
+        <w:rPr>
+          <w:rFonts w:ascii="Times New Roman" w:hAnsi="Times New Roman" w:cs="Times New Roman"/>
+          <w:color w:val="000000" w:themeColor="text1"/>
+        </w:rPr>
+        <w:t xml:space="preserve"> </w:t>
+      </w:r>
+      <w:proofErr w:type="spellStart"/>
+      <w:r>
+        <w:rPr>
+          <w:rFonts w:ascii="Times New Roman" w:hAnsi="Times New Roman" w:cs="Times New Roman"/>
+          <w:color w:val="000000" w:themeColor="text1"/>
+        </w:rPr>
+        <w:t>jazdy</w:t>
+      </w:r>
+      <w:proofErr w:type="spellEnd"/>
+    </w:p>
+    <w:p>
+      <w:pPr>
         <w:rPr>
           <w:lang w:val="sk-SK" w:eastAsia="zh-CN"/>
         </w:rPr>
       </w:pPr>
-    </w:p>
-    <w:p>
-      <w:pPr>
+      <w:r>
         <w:rPr>
           <w:lang w:val="sk-SK" w:eastAsia="zh-CN"/>
         </w:rPr>
-      </w:pPr>
+        <w:t xml:space="preserve"> </w:t>
+      </w:r>
       <w:r>
         <w:rPr>
           <w:lang w:val="sk-SK" w:eastAsia="zh-CN"/>
@@ -13869,8 +15007,8 @@
     <w:tbl>
       <w:tblPr>
         <w:tblStyle w:val="TableGrid"/>
+        <w:tblpPr w:leftFromText="180" w:rightFromText="180" w:horzAnchor="margin" w:tblpXSpec="center" w:tblpY="1055"/>
         <w:tblW w:w="10890" w:type="dxa"/>
-        <w:tblInd w:w="-815" w:type="dxa"/>
         <w:tblLayout w:type="fixed"/>
         <w:tblLook w:val="04A0" w:firstRow="1" w:lastRow="0" w:firstColumn="1" w:lastColumn="0" w:noHBand="0" w:noVBand="1"/>
       </w:tblPr>
@@ -14017,13 +15155,7 @@
               <w:rPr>
                 <w:lang w:val="sk-SK" w:eastAsia="zh-CN"/>
               </w:rPr>
-              <w:t>UC0</w:t>
-            </w:r>
-            <w:r>
-              <w:rPr>
-                <w:lang w:val="sk-SK" w:eastAsia="zh-CN"/>
-              </w:rPr>
-              <w:t>3</w:t>
+              <w:t>UC03</w:t>
             </w:r>
           </w:p>
         </w:tc>
@@ -14166,13 +15298,7 @@
               <w:rPr>
                 <w:lang w:val="sk-SK" w:eastAsia="zh-CN"/>
               </w:rPr>
-              <w:t xml:space="preserve">Overenie správnej funkčnosti </w:t>
-            </w:r>
-            <w:r>
-              <w:rPr>
-                <w:lang w:val="sk-SK" w:eastAsia="zh-CN"/>
-              </w:rPr>
-              <w:t>schvaľovacieho procesu rezervácie</w:t>
+              <w:t>Overenie správnej funkčnosti schvaľovacieho procesu rezervácie</w:t>
             </w:r>
           </w:p>
         </w:tc>
@@ -14219,61 +15345,7 @@
               <w:rPr>
                 <w:lang w:val="sk-SK" w:eastAsia="zh-CN"/>
               </w:rPr>
-              <w:t>Šofér</w:t>
-            </w:r>
-            <w:r>
-              <w:rPr>
-                <w:lang w:val="sk-SK" w:eastAsia="zh-CN"/>
-              </w:rPr>
-              <w:t xml:space="preserve"> aj pasažier</w:t>
-            </w:r>
-            <w:r>
-              <w:rPr>
-                <w:lang w:val="sk-SK" w:eastAsia="zh-CN"/>
-              </w:rPr>
-              <w:t xml:space="preserve"> </w:t>
-            </w:r>
-            <w:r>
-              <w:rPr>
-                <w:lang w:val="sk-SK" w:eastAsia="zh-CN"/>
-              </w:rPr>
-              <w:t>sú</w:t>
-            </w:r>
-            <w:r>
-              <w:rPr>
-                <w:lang w:val="sk-SK" w:eastAsia="zh-CN"/>
-              </w:rPr>
-              <w:t xml:space="preserve"> prihlásen</w:t>
-            </w:r>
-            <w:r>
-              <w:rPr>
-                <w:lang w:val="sk-SK" w:eastAsia="zh-CN"/>
-              </w:rPr>
-              <w:t>í</w:t>
-            </w:r>
-            <w:r>
-              <w:rPr>
-                <w:lang w:val="sk-SK" w:eastAsia="zh-CN"/>
-              </w:rPr>
-              <w:t xml:space="preserve"> v</w:t>
-            </w:r>
-            <w:r>
-              <w:rPr>
-                <w:lang w:val="sk-SK" w:eastAsia="zh-CN"/>
-              </w:rPr>
-              <w:t> </w:t>
-            </w:r>
-            <w:r>
-              <w:rPr>
-                <w:lang w:val="sk-SK" w:eastAsia="zh-CN"/>
-              </w:rPr>
-              <w:t>systéme</w:t>
-            </w:r>
-            <w:r>
-              <w:rPr>
-                <w:lang w:val="sk-SK" w:eastAsia="zh-CN"/>
-              </w:rPr>
-              <w:t>, existuje jazda s 2 voľnými miestami</w:t>
+              <w:t>Šofér aj pasažier sú prihlásení v systéme, existuje jazda s 2 voľnými miestami</w:t>
             </w:r>
           </w:p>
         </w:tc>
@@ -14496,13 +15568,7 @@
               <w:rPr>
                 <w:lang w:val="sk-SK" w:eastAsia="zh-CN"/>
               </w:rPr>
-              <w:t xml:space="preserve">Systém </w:t>
-            </w:r>
-            <w:r>
-              <w:rPr>
-                <w:lang w:val="sk-SK" w:eastAsia="zh-CN"/>
-              </w:rPr>
-              <w:t>uloží žiadosť a odošle notifikáciu šoférovi: “Nová žiadosť o rezerváciu“</w:t>
+              <w:t>Systém uloží žiadosť a odošle notifikáciu šoférovi: “Nová žiadosť o rezerváciu“</w:t>
             </w:r>
           </w:p>
         </w:tc>
@@ -14563,13 +15629,7 @@
               <w:rPr>
                 <w:lang w:val="sk-SK" w:eastAsia="zh-CN"/>
               </w:rPr>
-              <w:t xml:space="preserve">Šofér </w:t>
-            </w:r>
-            <w:r>
-              <w:rPr>
-                <w:lang w:val="sk-SK" w:eastAsia="zh-CN"/>
-              </w:rPr>
-              <w:t>otvorí notifikáciu a zobrazí sa detail žiadosti</w:t>
+              <w:t>Šofér otvorí notifikáciu a zobrazí sa detail žiadosti</w:t>
             </w:r>
           </w:p>
         </w:tc>
@@ -14652,19 +15712,7 @@
               <w:rPr>
                 <w:lang w:val="sk-SK" w:eastAsia="zh-CN"/>
               </w:rPr>
-              <w:t>Šofér klikne na “</w:t>
-            </w:r>
-            <w:r>
-              <w:rPr>
-                <w:lang w:val="sk-SK" w:eastAsia="zh-CN"/>
-              </w:rPr>
-              <w:t>Schváliť</w:t>
-            </w:r>
-            <w:r>
-              <w:rPr>
-                <w:lang w:val="sk-SK" w:eastAsia="zh-CN"/>
-              </w:rPr>
-              <w:t>“</w:t>
+              <w:t>Šofér klikne na “Schváliť“</w:t>
             </w:r>
           </w:p>
         </w:tc>
@@ -14686,13 +15734,7 @@
               <w:rPr>
                 <w:lang w:val="sk-SK" w:eastAsia="zh-CN"/>
               </w:rPr>
-              <w:t xml:space="preserve">Systém </w:t>
-            </w:r>
-            <w:r>
-              <w:rPr>
-                <w:lang w:val="sk-SK" w:eastAsia="zh-CN"/>
-              </w:rPr>
-              <w:t>aktualizuje stav rezervácie</w:t>
+              <w:t>Systém aktualizuje stav rezervácie</w:t>
             </w:r>
             <w:r>
               <w:rPr>
@@ -14708,6 +15750,7 @@
           </w:tcPr>
           <w:p>
             <w:pPr>
+              <w:keepNext/>
               <w:tabs>
                 <w:tab w:val="left" w:pos="5892"/>
               </w:tabs>
@@ -14728,6 +15771,117 @@
     </w:p>
     <w:p>
       <w:pPr>
+        <w:pStyle w:val="Caption"/>
+        <w:framePr w:hSpace="180" w:wrap="around" w:vAnchor="page" w:hAnchor="page" w:x="4084" w:y="8737"/>
+        <w:jc w:val="center"/>
+        <w:rPr>
+          <w:rFonts w:ascii="Times New Roman" w:hAnsi="Times New Roman" w:cs="Times New Roman"/>
+          <w:color w:val="000000" w:themeColor="text1"/>
+        </w:rPr>
+      </w:pPr>
+      <w:proofErr w:type="spellStart"/>
+      <w:r>
+        <w:rPr>
+          <w:rFonts w:ascii="Times New Roman" w:hAnsi="Times New Roman" w:cs="Times New Roman"/>
+          <w:color w:val="000000" w:themeColor="text1"/>
+        </w:rPr>
+        <w:t>Tabuľka</w:t>
+      </w:r>
+      <w:proofErr w:type="spellEnd"/>
+      <w:r>
+        <w:rPr>
+          <w:rFonts w:ascii="Times New Roman" w:hAnsi="Times New Roman" w:cs="Times New Roman"/>
+          <w:color w:val="000000" w:themeColor="text1"/>
+        </w:rPr>
+        <w:t xml:space="preserve"> </w:t>
+      </w:r>
+      <w:r>
+        <w:rPr>
+          <w:rFonts w:ascii="Times New Roman" w:hAnsi="Times New Roman" w:cs="Times New Roman"/>
+          <w:color w:val="000000" w:themeColor="text1"/>
+        </w:rPr>
+        <w:fldChar w:fldCharType="begin"/>
+      </w:r>
+      <w:r>
+        <w:rPr>
+          <w:rFonts w:ascii="Times New Roman" w:hAnsi="Times New Roman" w:cs="Times New Roman"/>
+          <w:color w:val="000000" w:themeColor="text1"/>
+        </w:rPr>
+        <w:instrText xml:space="preserve"> SEQ Tabuľka \* ARABIC </w:instrText>
+      </w:r>
+      <w:r>
+        <w:rPr>
+          <w:rFonts w:ascii="Times New Roman" w:hAnsi="Times New Roman" w:cs="Times New Roman"/>
+          <w:color w:val="000000" w:themeColor="text1"/>
+        </w:rPr>
+        <w:fldChar w:fldCharType="separate"/>
+      </w:r>
+      <w:r>
+        <w:rPr>
+          <w:rFonts w:ascii="Times New Roman" w:hAnsi="Times New Roman" w:cs="Times New Roman"/>
+          <w:noProof/>
+          <w:color w:val="000000" w:themeColor="text1"/>
+        </w:rPr>
+        <w:t>6</w:t>
+      </w:r>
+      <w:r>
+        <w:rPr>
+          <w:rFonts w:ascii="Times New Roman" w:hAnsi="Times New Roman" w:cs="Times New Roman"/>
+          <w:color w:val="000000" w:themeColor="text1"/>
+        </w:rPr>
+        <w:fldChar w:fldCharType="end"/>
+      </w:r>
+      <w:r>
+        <w:rPr>
+          <w:rFonts w:ascii="Times New Roman" w:hAnsi="Times New Roman" w:cs="Times New Roman"/>
+          <w:color w:val="000000" w:themeColor="text1"/>
+        </w:rPr>
+        <w:t xml:space="preserve"> </w:t>
+      </w:r>
+      <w:proofErr w:type="spellStart"/>
+      <w:r>
+        <w:rPr>
+          <w:rFonts w:ascii="Times New Roman" w:hAnsi="Times New Roman" w:cs="Times New Roman"/>
+          <w:color w:val="000000" w:themeColor="text1"/>
+        </w:rPr>
+        <w:t>Akceptačné</w:t>
+      </w:r>
+      <w:proofErr w:type="spellEnd"/>
+      <w:r>
+        <w:rPr>
+          <w:rFonts w:ascii="Times New Roman" w:hAnsi="Times New Roman" w:cs="Times New Roman"/>
+          <w:color w:val="000000" w:themeColor="text1"/>
+        </w:rPr>
+        <w:t xml:space="preserve"> testy - </w:t>
+      </w:r>
+      <w:proofErr w:type="spellStart"/>
+      <w:r>
+        <w:rPr>
+          <w:rFonts w:ascii="Times New Roman" w:hAnsi="Times New Roman" w:cs="Times New Roman"/>
+          <w:color w:val="000000" w:themeColor="text1"/>
+        </w:rPr>
+        <w:t>schvaľovanie</w:t>
+      </w:r>
+      <w:proofErr w:type="spellEnd"/>
+      <w:r>
+        <w:rPr>
+          <w:rFonts w:ascii="Times New Roman" w:hAnsi="Times New Roman" w:cs="Times New Roman"/>
+          <w:color w:val="000000" w:themeColor="text1"/>
+        </w:rPr>
+        <w:t xml:space="preserve"> </w:t>
+      </w:r>
+      <w:proofErr w:type="spellStart"/>
+      <w:r>
+        <w:rPr>
+          <w:rFonts w:ascii="Times New Roman" w:hAnsi="Times New Roman" w:cs="Times New Roman"/>
+          <w:color w:val="000000" w:themeColor="text1"/>
+        </w:rPr>
+        <w:t>rezervácie</w:t>
+      </w:r>
+      <w:proofErr w:type="spellEnd"/>
+    </w:p>
+    <w:p>
+      <w:pPr>
         <w:rPr>
           <w:lang w:val="sk-SK" w:eastAsia="zh-CN"/>
         </w:rPr>
@@ -14742,8 +15896,8 @@
     <w:tbl>
       <w:tblPr>
         <w:tblStyle w:val="TableGrid"/>
+        <w:tblpPr w:leftFromText="180" w:rightFromText="180" w:vertAnchor="page" w:horzAnchor="margin" w:tblpXSpec="center" w:tblpY="2029"/>
         <w:tblW w:w="10890" w:type="dxa"/>
-        <w:tblInd w:w="-815" w:type="dxa"/>
         <w:tblLayout w:type="fixed"/>
         <w:tblLook w:val="04A0" w:firstRow="1" w:lastRow="0" w:firstColumn="1" w:lastColumn="0" w:noHBand="0" w:noVBand="1"/>
       </w:tblPr>
@@ -14890,13 +16044,7 @@
               <w:rPr>
                 <w:lang w:val="sk-SK" w:eastAsia="zh-CN"/>
               </w:rPr>
-              <w:t>UC0</w:t>
-            </w:r>
-            <w:r>
-              <w:rPr>
-                <w:lang w:val="sk-SK" w:eastAsia="zh-CN"/>
-              </w:rPr>
-              <w:t>4</w:t>
+              <w:t>UC04</w:t>
             </w:r>
           </w:p>
         </w:tc>
@@ -15039,13 +16187,21 @@
               <w:rPr>
                 <w:lang w:val="sk-SK" w:eastAsia="zh-CN"/>
               </w:rPr>
-              <w:t xml:space="preserve">Overenie </w:t>
-            </w:r>
-            <w:r>
-              <w:rPr>
-                <w:lang w:val="sk-SK" w:eastAsia="zh-CN"/>
-              </w:rPr>
-              <w:t>splnenia nefunkcionálnych požiadaviek na rýchlosť odozvy sytému</w:t>
+              <w:t xml:space="preserve">Overenie splnenia </w:t>
+            </w:r>
+            <w:proofErr w:type="spellStart"/>
+            <w:r>
+              <w:rPr>
+                <w:lang w:val="sk-SK" w:eastAsia="zh-CN"/>
+              </w:rPr>
+              <w:t>nefunkcionálnych</w:t>
+            </w:r>
+            <w:proofErr w:type="spellEnd"/>
+            <w:r>
+              <w:rPr>
+                <w:lang w:val="sk-SK" w:eastAsia="zh-CN"/>
+              </w:rPr>
+              <w:t xml:space="preserve"> požiadaviek na rýchlosť odozvy systému</w:t>
             </w:r>
           </w:p>
         </w:tc>
@@ -15092,7 +16248,7 @@
               <w:rPr>
                 <w:lang w:val="sk-SK" w:eastAsia="zh-CN"/>
               </w:rPr>
-              <w:t>Šofér aj pasažier sú prihlásení v systéme, existuje jazda s 2 voľnými miestami</w:t>
+              <w:t>Systém obsahuje minimálne 1000 aktívnych jázd a 5000 registrovaných používateľov, 50 používateľov súbežne vykonáva rôzne operácie</w:t>
             </w:r>
           </w:p>
         </w:tc>
@@ -15139,7 +16295,7 @@
               <w:rPr>
                 <w:lang w:val="sk-SK" w:eastAsia="zh-CN"/>
               </w:rPr>
-              <w:t>Šofér schválil rezerváciu a počet voľných miest sa aktualizuje na 1</w:t>
+              <w:t>Systém zostáva stabilný pri zaťažení, žiadne chyby alebo pády systému</w:t>
             </w:r>
           </w:p>
         </w:tc>
@@ -15293,7 +16449,7 @@
               <w:rPr>
                 <w:lang w:val="sk-SK" w:eastAsia="zh-CN"/>
               </w:rPr>
-              <w:t>Pasažier odošle žiadosť o rezerváciu</w:t>
+              <w:t>Pasažier otvorí aplikáciu a prihlási sa</w:t>
             </w:r>
           </w:p>
         </w:tc>
@@ -15315,7 +16471,7 @@
               <w:rPr>
                 <w:lang w:val="sk-SK" w:eastAsia="zh-CN"/>
               </w:rPr>
-              <w:t>Systém uloží žiadosť a odošle notifikáciu šoférovi: “Nová žiadosť o rezerváciu“</w:t>
+              <w:t>Prihlásenie a načítanie hlavnej obrazovky trvá maximálne 3 sekundy</w:t>
             </w:r>
           </w:p>
         </w:tc>
@@ -15376,7 +16532,7 @@
               <w:rPr>
                 <w:lang w:val="sk-SK" w:eastAsia="zh-CN"/>
               </w:rPr>
-              <w:t>Šofér otvorí notifikáciu a zobrazí sa detail žiadosti</w:t>
+              <w:t>Pasažier zadá kritériá vyhľadávania a klikne “Vyhľadať“</w:t>
             </w:r>
           </w:p>
         </w:tc>
@@ -15398,7 +16554,7 @@
               <w:rPr>
                 <w:lang w:val="sk-SK" w:eastAsia="zh-CN"/>
               </w:rPr>
-              <w:t>Systém zobrazí profil pasažiera s hodnoteniami a možnosť “Schváliť“ / “Odmietnuť“</w:t>
+              <w:t>Systém zobrazí výsledky vyhľadávania do 5 sekúnd od kliknutia.</w:t>
             </w:r>
           </w:p>
         </w:tc>
@@ -15459,7 +16615,7 @@
               <w:rPr>
                 <w:lang w:val="sk-SK" w:eastAsia="zh-CN"/>
               </w:rPr>
-              <w:t>Šofér klikne na “Schváliť“</w:t>
+              <w:t>Pasažier opakuje vyhľadávanie 10x po sebe s rôznymi kritériami</w:t>
             </w:r>
           </w:p>
         </w:tc>
@@ -15481,7 +16637,7 @@
               <w:rPr>
                 <w:lang w:val="sk-SK" w:eastAsia="zh-CN"/>
               </w:rPr>
-              <w:t>Systém aktualizuje stav rezervácie na “Potvrdená“, zníži počet voľných miest na 1, odošle potvrdzujúcu notifikáciu obom používateľom</w:t>
+              <w:t>Každé vyhľadávanie vráti výsledky do 5 sekúnd. Systém ostáva plne funkčný.</w:t>
             </w:r>
           </w:p>
         </w:tc>
@@ -15501,7 +16657,708 @@
           </w:p>
         </w:tc>
       </w:tr>
+      <w:tr>
+        <w:trPr>
+          <w:trHeight w:val="350"/>
+        </w:trPr>
+        <w:tc>
+          <w:tcPr>
+            <w:tcW w:w="1260" w:type="dxa"/>
+            <w:gridSpan w:val="2"/>
+          </w:tcPr>
+          <w:p>
+            <w:pPr>
+              <w:rPr>
+                <w:lang w:val="sk-SK" w:eastAsia="zh-CN"/>
+              </w:rPr>
+            </w:pPr>
+            <w:r>
+              <w:rPr>
+                <w:lang w:val="sk-SK" w:eastAsia="zh-CN"/>
+              </w:rPr>
+              <w:t>4.</w:t>
+            </w:r>
+          </w:p>
+        </w:tc>
+        <w:tc>
+          <w:tcPr>
+            <w:tcW w:w="2970" w:type="dxa"/>
+            <w:gridSpan w:val="4"/>
+          </w:tcPr>
+          <w:p>
+            <w:pPr>
+              <w:tabs>
+                <w:tab w:val="left" w:pos="5892"/>
+              </w:tabs>
+              <w:rPr>
+                <w:lang w:val="sk-SK" w:eastAsia="zh-CN"/>
+              </w:rPr>
+            </w:pPr>
+            <w:r>
+              <w:rPr>
+                <w:lang w:val="sk-SK" w:eastAsia="zh-CN"/>
+              </w:rPr>
+              <w:t>Súbežne 50 používateľov vykonáva vyhľadávanie v tom istom čase</w:t>
+            </w:r>
+          </w:p>
+        </w:tc>
+        <w:tc>
+          <w:tcPr>
+            <w:tcW w:w="3420" w:type="dxa"/>
+            <w:gridSpan w:val="2"/>
+          </w:tcPr>
+          <w:p>
+            <w:pPr>
+              <w:tabs>
+                <w:tab w:val="left" w:pos="5892"/>
+              </w:tabs>
+              <w:rPr>
+                <w:lang w:val="sk-SK" w:eastAsia="zh-CN"/>
+              </w:rPr>
+            </w:pPr>
+            <w:r>
+              <w:rPr>
+                <w:lang w:val="sk-SK" w:eastAsia="zh-CN"/>
+              </w:rPr>
+              <w:t>Systém spracuje všetky požiadavky. Priemerná doba odozvy pre jednotlivého používateľa neprekročí 5 sekúnd</w:t>
+            </w:r>
+          </w:p>
+        </w:tc>
+        <w:tc>
+          <w:tcPr>
+            <w:tcW w:w="3240" w:type="dxa"/>
+          </w:tcPr>
+          <w:p>
+            <w:pPr>
+              <w:tabs>
+                <w:tab w:val="left" w:pos="5892"/>
+              </w:tabs>
+              <w:rPr>
+                <w:lang w:val="sk-SK" w:eastAsia="zh-CN"/>
+              </w:rPr>
+            </w:pPr>
+          </w:p>
+        </w:tc>
+      </w:tr>
+      <w:tr>
+        <w:trPr>
+          <w:trHeight w:val="350"/>
+        </w:trPr>
+        <w:tc>
+          <w:tcPr>
+            <w:tcW w:w="1260" w:type="dxa"/>
+            <w:gridSpan w:val="2"/>
+          </w:tcPr>
+          <w:p>
+            <w:pPr>
+              <w:rPr>
+                <w:lang w:val="sk-SK" w:eastAsia="zh-CN"/>
+              </w:rPr>
+            </w:pPr>
+            <w:r>
+              <w:rPr>
+                <w:lang w:val="sk-SK" w:eastAsia="zh-CN"/>
+              </w:rPr>
+              <w:t>5.</w:t>
+            </w:r>
+          </w:p>
+        </w:tc>
+        <w:tc>
+          <w:tcPr>
+            <w:tcW w:w="2970" w:type="dxa"/>
+            <w:gridSpan w:val="4"/>
+          </w:tcPr>
+          <w:p>
+            <w:pPr>
+              <w:tabs>
+                <w:tab w:val="left" w:pos="5892"/>
+              </w:tabs>
+              <w:rPr>
+                <w:lang w:val="sk-SK" w:eastAsia="zh-CN"/>
+              </w:rPr>
+            </w:pPr>
+            <w:r>
+              <w:rPr>
+                <w:lang w:val="sk-SK" w:eastAsia="zh-CN"/>
+              </w:rPr>
+              <w:t>Šofér vytvára novu jazdu počas zaťaženia systému</w:t>
+            </w:r>
+          </w:p>
+        </w:tc>
+        <w:tc>
+          <w:tcPr>
+            <w:tcW w:w="3420" w:type="dxa"/>
+            <w:gridSpan w:val="2"/>
+          </w:tcPr>
+          <w:p>
+            <w:pPr>
+              <w:tabs>
+                <w:tab w:val="left" w:pos="5892"/>
+              </w:tabs>
+              <w:rPr>
+                <w:lang w:val="sk-SK" w:eastAsia="zh-CN"/>
+              </w:rPr>
+            </w:pPr>
+            <w:r>
+              <w:rPr>
+                <w:lang w:val="sk-SK" w:eastAsia="zh-CN"/>
+              </w:rPr>
+              <w:t>Proces vytvorenia jazdy trvá maximálne 3 minúty</w:t>
+            </w:r>
+          </w:p>
+        </w:tc>
+        <w:tc>
+          <w:tcPr>
+            <w:tcW w:w="3240" w:type="dxa"/>
+          </w:tcPr>
+          <w:p>
+            <w:pPr>
+              <w:tabs>
+                <w:tab w:val="left" w:pos="5892"/>
+              </w:tabs>
+              <w:rPr>
+                <w:lang w:val="sk-SK" w:eastAsia="zh-CN"/>
+              </w:rPr>
+            </w:pPr>
+          </w:p>
+        </w:tc>
+      </w:tr>
+      <w:tr>
+        <w:trPr>
+          <w:trHeight w:val="350"/>
+        </w:trPr>
+        <w:tc>
+          <w:tcPr>
+            <w:tcW w:w="1260" w:type="dxa"/>
+            <w:gridSpan w:val="2"/>
+          </w:tcPr>
+          <w:p>
+            <w:pPr>
+              <w:rPr>
+                <w:lang w:val="sk-SK" w:eastAsia="zh-CN"/>
+              </w:rPr>
+            </w:pPr>
+            <w:r>
+              <w:rPr>
+                <w:lang w:val="sk-SK" w:eastAsia="zh-CN"/>
+              </w:rPr>
+              <w:t>6.</w:t>
+            </w:r>
+          </w:p>
+        </w:tc>
+        <w:tc>
+          <w:tcPr>
+            <w:tcW w:w="2970" w:type="dxa"/>
+            <w:gridSpan w:val="4"/>
+          </w:tcPr>
+          <w:p>
+            <w:pPr>
+              <w:tabs>
+                <w:tab w:val="left" w:pos="5892"/>
+              </w:tabs>
+              <w:rPr>
+                <w:lang w:val="sk-SK" w:eastAsia="zh-CN"/>
+              </w:rPr>
+            </w:pPr>
+            <w:r>
+              <w:rPr>
+                <w:lang w:val="sk-SK" w:eastAsia="zh-CN"/>
+              </w:rPr>
+              <w:t>Odoslanie notifikácie 100 používateľom súčasne</w:t>
+            </w:r>
+          </w:p>
+        </w:tc>
+        <w:tc>
+          <w:tcPr>
+            <w:tcW w:w="3420" w:type="dxa"/>
+            <w:gridSpan w:val="2"/>
+          </w:tcPr>
+          <w:p>
+            <w:pPr>
+              <w:tabs>
+                <w:tab w:val="left" w:pos="5892"/>
+              </w:tabs>
+              <w:rPr>
+                <w:lang w:val="sk-SK" w:eastAsia="zh-CN"/>
+              </w:rPr>
+            </w:pPr>
+            <w:r>
+              <w:rPr>
+                <w:lang w:val="sk-SK" w:eastAsia="zh-CN"/>
+              </w:rPr>
+              <w:t>Systém doručí všetky notifikácie do 10 sekúnd</w:t>
+            </w:r>
+          </w:p>
+        </w:tc>
+        <w:tc>
+          <w:tcPr>
+            <w:tcW w:w="3240" w:type="dxa"/>
+          </w:tcPr>
+          <w:p>
+            <w:pPr>
+              <w:tabs>
+                <w:tab w:val="left" w:pos="5892"/>
+              </w:tabs>
+              <w:rPr>
+                <w:lang w:val="sk-SK" w:eastAsia="zh-CN"/>
+              </w:rPr>
+            </w:pPr>
+          </w:p>
+        </w:tc>
+      </w:tr>
+      <w:tr>
+        <w:trPr>
+          <w:trHeight w:val="350"/>
+        </w:trPr>
+        <w:tc>
+          <w:tcPr>
+            <w:tcW w:w="1260" w:type="dxa"/>
+            <w:gridSpan w:val="2"/>
+          </w:tcPr>
+          <w:p>
+            <w:pPr>
+              <w:rPr>
+                <w:lang w:val="sk-SK" w:eastAsia="zh-CN"/>
+              </w:rPr>
+            </w:pPr>
+            <w:r>
+              <w:rPr>
+                <w:lang w:val="sk-SK" w:eastAsia="zh-CN"/>
+              </w:rPr>
+              <w:t>7.</w:t>
+            </w:r>
+          </w:p>
+        </w:tc>
+        <w:tc>
+          <w:tcPr>
+            <w:tcW w:w="2970" w:type="dxa"/>
+            <w:gridSpan w:val="4"/>
+          </w:tcPr>
+          <w:p>
+            <w:pPr>
+              <w:tabs>
+                <w:tab w:val="left" w:pos="5892"/>
+              </w:tabs>
+              <w:rPr>
+                <w:lang w:val="sk-SK" w:eastAsia="zh-CN"/>
+              </w:rPr>
+            </w:pPr>
+            <w:r>
+              <w:rPr>
+                <w:lang w:val="sk-SK" w:eastAsia="zh-CN"/>
+              </w:rPr>
+              <w:t>Test spätného načítania po simulovanom výpadku servera</w:t>
+            </w:r>
+          </w:p>
+        </w:tc>
+        <w:tc>
+          <w:tcPr>
+            <w:tcW w:w="3420" w:type="dxa"/>
+            <w:gridSpan w:val="2"/>
+          </w:tcPr>
+          <w:p>
+            <w:pPr>
+              <w:tabs>
+                <w:tab w:val="left" w:pos="5892"/>
+              </w:tabs>
+              <w:rPr>
+                <w:lang w:val="sk-SK" w:eastAsia="zh-CN"/>
+              </w:rPr>
+            </w:pPr>
+            <w:r>
+              <w:rPr>
+                <w:lang w:val="sk-SK" w:eastAsia="zh-CN"/>
+              </w:rPr>
+              <w:t>Po obnovení servera je systém plne funkčný do 2 hodín. Všetky dáta sú konzistentné, nedošlo k žiadnym stratám údajov</w:t>
+            </w:r>
+          </w:p>
+        </w:tc>
+        <w:tc>
+          <w:tcPr>
+            <w:tcW w:w="3240" w:type="dxa"/>
+          </w:tcPr>
+          <w:p>
+            <w:pPr>
+              <w:keepNext/>
+              <w:tabs>
+                <w:tab w:val="left" w:pos="5892"/>
+              </w:tabs>
+              <w:rPr>
+                <w:lang w:val="sk-SK" w:eastAsia="zh-CN"/>
+              </w:rPr>
+            </w:pPr>
+          </w:p>
+        </w:tc>
+      </w:tr>
     </w:tbl>
+    <w:p>
+      <w:pPr>
+        <w:pStyle w:val="Caption"/>
+        <w:framePr w:hSpace="180" w:wrap="around" w:vAnchor="page" w:hAnchor="page" w:x="3431" w:y="11405"/>
+        <w:jc w:val="center"/>
+        <w:rPr>
+          <w:rFonts w:ascii="Times New Roman" w:hAnsi="Times New Roman" w:cs="Times New Roman"/>
+          <w:color w:val="000000" w:themeColor="text1"/>
+        </w:rPr>
+      </w:pPr>
+      <w:proofErr w:type="spellStart"/>
+      <w:r>
+        <w:rPr>
+          <w:rFonts w:ascii="Times New Roman" w:hAnsi="Times New Roman" w:cs="Times New Roman"/>
+          <w:color w:val="000000" w:themeColor="text1"/>
+        </w:rPr>
+        <w:t>Tabuľka</w:t>
+      </w:r>
+      <w:proofErr w:type="spellEnd"/>
+      <w:r>
+        <w:rPr>
+          <w:rFonts w:ascii="Times New Roman" w:hAnsi="Times New Roman" w:cs="Times New Roman"/>
+          <w:color w:val="000000" w:themeColor="text1"/>
+        </w:rPr>
+        <w:t xml:space="preserve"> </w:t>
+      </w:r>
+      <w:r>
+        <w:rPr>
+          <w:rFonts w:ascii="Times New Roman" w:hAnsi="Times New Roman" w:cs="Times New Roman"/>
+          <w:color w:val="000000" w:themeColor="text1"/>
+        </w:rPr>
+        <w:fldChar w:fldCharType="begin"/>
+      </w:r>
+      <w:r>
+        <w:rPr>
+          <w:rFonts w:ascii="Times New Roman" w:hAnsi="Times New Roman" w:cs="Times New Roman"/>
+          <w:color w:val="000000" w:themeColor="text1"/>
+        </w:rPr>
+        <w:instrText xml:space="preserve"> SEQ Tabuľka \* ARABIC </w:instrText>
+      </w:r>
+      <w:r>
+        <w:rPr>
+          <w:rFonts w:ascii="Times New Roman" w:hAnsi="Times New Roman" w:cs="Times New Roman"/>
+          <w:color w:val="000000" w:themeColor="text1"/>
+        </w:rPr>
+        <w:fldChar w:fldCharType="separate"/>
+      </w:r>
+      <w:r>
+        <w:rPr>
+          <w:rFonts w:ascii="Times New Roman" w:hAnsi="Times New Roman" w:cs="Times New Roman"/>
+          <w:noProof/>
+          <w:color w:val="000000" w:themeColor="text1"/>
+        </w:rPr>
+        <w:t>7</w:t>
+      </w:r>
+      <w:r>
+        <w:rPr>
+          <w:rFonts w:ascii="Times New Roman" w:hAnsi="Times New Roman" w:cs="Times New Roman"/>
+          <w:color w:val="000000" w:themeColor="text1"/>
+        </w:rPr>
+        <w:fldChar w:fldCharType="end"/>
+      </w:r>
+      <w:r>
+        <w:rPr>
+          <w:rFonts w:ascii="Times New Roman" w:hAnsi="Times New Roman" w:cs="Times New Roman"/>
+          <w:color w:val="000000" w:themeColor="text1"/>
+        </w:rPr>
+        <w:t xml:space="preserve"> </w:t>
+      </w:r>
+      <w:proofErr w:type="spellStart"/>
+      <w:r>
+        <w:rPr>
+          <w:rFonts w:ascii="Times New Roman" w:hAnsi="Times New Roman" w:cs="Times New Roman"/>
+          <w:color w:val="000000" w:themeColor="text1"/>
+        </w:rPr>
+        <w:t>Akceptačné</w:t>
+      </w:r>
+      <w:proofErr w:type="spellEnd"/>
+      <w:r>
+        <w:rPr>
+          <w:rFonts w:ascii="Times New Roman" w:hAnsi="Times New Roman" w:cs="Times New Roman"/>
+          <w:color w:val="000000" w:themeColor="text1"/>
+        </w:rPr>
+        <w:t xml:space="preserve"> testy - </w:t>
+      </w:r>
+      <w:proofErr w:type="spellStart"/>
+      <w:r>
+        <w:rPr>
+          <w:rFonts w:ascii="Times New Roman" w:hAnsi="Times New Roman" w:cs="Times New Roman"/>
+          <w:color w:val="000000" w:themeColor="text1"/>
+        </w:rPr>
+        <w:t>výkonnosť</w:t>
+      </w:r>
+      <w:proofErr w:type="spellEnd"/>
+      <w:r>
+        <w:rPr>
+          <w:rFonts w:ascii="Times New Roman" w:hAnsi="Times New Roman" w:cs="Times New Roman"/>
+          <w:color w:val="000000" w:themeColor="text1"/>
+        </w:rPr>
+        <w:t xml:space="preserve"> </w:t>
+      </w:r>
+      <w:proofErr w:type="spellStart"/>
+      <w:r>
+        <w:rPr>
+          <w:rFonts w:ascii="Times New Roman" w:hAnsi="Times New Roman" w:cs="Times New Roman"/>
+          <w:color w:val="000000" w:themeColor="text1"/>
+        </w:rPr>
+        <w:t>vyhľadávania</w:t>
+      </w:r>
+      <w:proofErr w:type="spellEnd"/>
+      <w:r>
+        <w:rPr>
+          <w:rFonts w:ascii="Times New Roman" w:hAnsi="Times New Roman" w:cs="Times New Roman"/>
+          <w:color w:val="000000" w:themeColor="text1"/>
+        </w:rPr>
+        <w:t xml:space="preserve"> </w:t>
+      </w:r>
+      <w:proofErr w:type="gramStart"/>
+      <w:r>
+        <w:rPr>
+          <w:rFonts w:ascii="Times New Roman" w:hAnsi="Times New Roman" w:cs="Times New Roman"/>
+          <w:color w:val="000000" w:themeColor="text1"/>
+        </w:rPr>
+        <w:t>a</w:t>
+      </w:r>
+      <w:proofErr w:type="gramEnd"/>
+      <w:r>
+        <w:rPr>
+          <w:rFonts w:ascii="Times New Roman" w:hAnsi="Times New Roman" w:cs="Times New Roman"/>
+          <w:color w:val="000000" w:themeColor="text1"/>
+        </w:rPr>
+        <w:t xml:space="preserve"> </w:t>
+      </w:r>
+      <w:proofErr w:type="spellStart"/>
+      <w:r>
+        <w:rPr>
+          <w:rFonts w:ascii="Times New Roman" w:hAnsi="Times New Roman" w:cs="Times New Roman"/>
+          <w:color w:val="000000" w:themeColor="text1"/>
+        </w:rPr>
+        <w:t>odozva</w:t>
+      </w:r>
+      <w:proofErr w:type="spellEnd"/>
+      <w:r>
+        <w:rPr>
+          <w:rFonts w:ascii="Times New Roman" w:hAnsi="Times New Roman" w:cs="Times New Roman"/>
+          <w:color w:val="000000" w:themeColor="text1"/>
+        </w:rPr>
+        <w:t xml:space="preserve"> </w:t>
+      </w:r>
+      <w:proofErr w:type="spellStart"/>
+      <w:r>
+        <w:rPr>
+          <w:rFonts w:ascii="Times New Roman" w:hAnsi="Times New Roman" w:cs="Times New Roman"/>
+          <w:color w:val="000000" w:themeColor="text1"/>
+        </w:rPr>
+        <w:t>systému</w:t>
+      </w:r>
+      <w:proofErr w:type="spellEnd"/>
+    </w:p>
+    <w:p>
+      <w:pPr>
+        <w:rPr>
+          <w:lang w:val="sk-SK" w:eastAsia="zh-CN"/>
+        </w:rPr>
+      </w:pPr>
+    </w:p>
+    <w:p>
+      <w:pPr>
+        <w:rPr>
+          <w:lang w:val="sk-SK" w:eastAsia="zh-CN"/>
+        </w:rPr>
+      </w:pPr>
+    </w:p>
+    <w:p>
+      <w:pPr>
+        <w:rPr>
+          <w:lang w:val="sk-SK" w:eastAsia="zh-CN"/>
+        </w:rPr>
+      </w:pPr>
+    </w:p>
+    <w:p>
+      <w:pPr>
+        <w:rPr>
+          <w:lang w:val="sk-SK" w:eastAsia="zh-CN"/>
+        </w:rPr>
+      </w:pPr>
+    </w:p>
+    <w:p>
+      <w:pPr>
+        <w:rPr>
+          <w:lang w:val="sk-SK" w:eastAsia="zh-CN"/>
+        </w:rPr>
+      </w:pPr>
+    </w:p>
+    <w:p>
+      <w:pPr>
+        <w:tabs>
+          <w:tab w:val="left" w:pos="1207"/>
+        </w:tabs>
+        <w:rPr>
+          <w:lang w:val="sk-SK" w:eastAsia="zh-CN"/>
+        </w:rPr>
+      </w:pPr>
+      <w:r>
+        <w:rPr>
+          <w:lang w:val="sk-SK" w:eastAsia="zh-CN"/>
+        </w:rPr>
+        <w:tab/>
+      </w:r>
+    </w:p>
+    <w:p>
+      <w:pPr>
+        <w:rPr>
+          <w:lang w:val="sk-SK" w:eastAsia="zh-CN"/>
+        </w:rPr>
+      </w:pPr>
+      <w:r>
+        <w:rPr>
+          <w:lang w:val="sk-SK" w:eastAsia="zh-CN"/>
+        </w:rPr>
+        <w:br w:type="page"/>
+      </w:r>
+    </w:p>
+    <w:p>
+      <w:pPr>
+        <w:pStyle w:val="Heading1"/>
+        <w:numPr>
+          <w:ilvl w:val="0"/>
+          <w:numId w:val="2"/>
+        </w:numPr>
+        <w:rPr>
+          <w:lang w:val="sk-SK" w:eastAsia="zh-CN"/>
+        </w:rPr>
+      </w:pPr>
+      <w:r>
+        <w:rPr>
+          <w:lang w:val="sk-SK" w:eastAsia="zh-CN"/>
+        </w:rPr>
+        <w:lastRenderedPageBreak/>
+        <w:t>Projektové plánovanie</w:t>
+      </w:r>
+    </w:p>
+    <w:p>
+      <w:pPr>
+        <w:rPr>
+          <w:lang w:val="sk-SK" w:eastAsia="zh-CN"/>
+        </w:rPr>
+      </w:pPr>
+    </w:p>
+    <w:p>
+      <w:pPr>
+        <w:rPr>
+          <w:lang w:val="sk-SK" w:eastAsia="zh-CN"/>
+        </w:rPr>
+      </w:pPr>
+    </w:p>
+    <w:p>
+      <w:pPr>
+        <w:rPr>
+          <w:lang w:val="sk-SK" w:eastAsia="zh-CN"/>
+        </w:rPr>
+      </w:pPr>
+    </w:p>
+    <w:p>
+      <w:pPr>
+        <w:rPr>
+          <w:lang w:val="sk-SK" w:eastAsia="zh-CN"/>
+        </w:rPr>
+      </w:pPr>
+    </w:p>
+    <w:p>
+      <w:pPr>
+        <w:rPr>
+          <w:lang w:val="sk-SK" w:eastAsia="zh-CN"/>
+        </w:rPr>
+      </w:pPr>
+    </w:p>
+    <w:p>
+      <w:pPr>
+        <w:rPr>
+          <w:lang w:val="sk-SK" w:eastAsia="zh-CN"/>
+        </w:rPr>
+      </w:pPr>
+    </w:p>
+    <w:p>
+      <w:pPr>
+        <w:rPr>
+          <w:lang w:val="sk-SK" w:eastAsia="zh-CN"/>
+        </w:rPr>
+      </w:pPr>
+    </w:p>
+    <w:p>
+      <w:pPr>
+        <w:rPr>
+          <w:lang w:val="sk-SK" w:eastAsia="zh-CN"/>
+        </w:rPr>
+      </w:pPr>
+    </w:p>
+    <w:p>
+      <w:pPr>
+        <w:rPr>
+          <w:lang w:val="sk-SK" w:eastAsia="zh-CN"/>
+        </w:rPr>
+      </w:pPr>
+    </w:p>
+    <w:p>
+      <w:pPr>
+        <w:rPr>
+          <w:lang w:val="sk-SK" w:eastAsia="zh-CN"/>
+        </w:rPr>
+      </w:pPr>
+    </w:p>
+    <w:p>
+      <w:pPr>
+        <w:rPr>
+          <w:lang w:val="sk-SK" w:eastAsia="zh-CN"/>
+        </w:rPr>
+      </w:pPr>
+    </w:p>
+    <w:p>
+      <w:pPr>
+        <w:rPr>
+          <w:lang w:val="sk-SK" w:eastAsia="zh-CN"/>
+        </w:rPr>
+      </w:pPr>
+    </w:p>
+    <w:p>
+      <w:pPr>
+        <w:rPr>
+          <w:lang w:val="sk-SK" w:eastAsia="zh-CN"/>
+        </w:rPr>
+      </w:pPr>
+    </w:p>
+    <w:p>
+      <w:pPr>
+        <w:rPr>
+          <w:lang w:val="sk-SK" w:eastAsia="zh-CN"/>
+        </w:rPr>
+      </w:pPr>
+    </w:p>
+    <w:p>
+      <w:pPr>
+        <w:rPr>
+          <w:lang w:val="sk-SK" w:eastAsia="zh-CN"/>
+        </w:rPr>
+      </w:pPr>
+    </w:p>
+    <w:p>
+      <w:pPr>
+        <w:rPr>
+          <w:lang w:val="sk-SK" w:eastAsia="zh-CN"/>
+        </w:rPr>
+      </w:pPr>
+    </w:p>
+    <w:p>
+      <w:pPr>
+        <w:rPr>
+          <w:lang w:val="sk-SK" w:eastAsia="zh-CN"/>
+        </w:rPr>
+      </w:pPr>
+    </w:p>
+    <w:p>
+      <w:pPr>
+        <w:rPr>
+          <w:lang w:val="sk-SK" w:eastAsia="zh-CN"/>
+        </w:rPr>
+      </w:pPr>
+    </w:p>
     <w:p>
       <w:pPr>
         <w:rPr>

</xml_diff>